<commit_message>
Documento final versión 1
</commit_message>
<xml_diff>
--- a/PROYECTO SISTEMA DE CONTROL DE ALUMNOS_2.docx
+++ b/PROYECTO SISTEMA DE CONTROL DE ALUMNOS_2.docx
@@ -163,21 +163,7 @@
         <w:rPr>
           <w:rFonts w:ascii="Times New Roman" w:hAnsi="Times New Roman" w:cs="Times New Roman"/>
         </w:rPr>
-        <w:t xml:space="preserve">     7.1. </w:t>
-      </w:r>
-      <w:proofErr w:type="spellStart"/>
-      <w:r>
-        <w:rPr>
-          <w:rFonts w:ascii="Times New Roman" w:hAnsi="Times New Roman" w:cs="Times New Roman"/>
-        </w:rPr>
-        <w:t>Product</w:t>
-      </w:r>
-      <w:proofErr w:type="spellEnd"/>
-      <w:r>
-        <w:rPr>
-          <w:rFonts w:ascii="Times New Roman" w:hAnsi="Times New Roman" w:cs="Times New Roman"/>
-        </w:rPr>
-        <w:t xml:space="preserve"> Backlog</w:t>
+        <w:t xml:space="preserve">     7.1. Product Backlog</w:t>
       </w:r>
     </w:p>
     <w:p>
@@ -203,21 +189,7 @@
         <w:rPr>
           <w:rFonts w:ascii="Times New Roman" w:hAnsi="Times New Roman" w:cs="Times New Roman"/>
         </w:rPr>
-        <w:t xml:space="preserve">     7.3. </w:t>
-      </w:r>
-      <w:proofErr w:type="spellStart"/>
-      <w:r>
-        <w:rPr>
-          <w:rFonts w:ascii="Times New Roman" w:hAnsi="Times New Roman" w:cs="Times New Roman"/>
-        </w:rPr>
-        <w:t>Burndown</w:t>
-      </w:r>
-      <w:proofErr w:type="spellEnd"/>
-      <w:r>
-        <w:rPr>
-          <w:rFonts w:ascii="Times New Roman" w:hAnsi="Times New Roman" w:cs="Times New Roman"/>
-        </w:rPr>
-        <w:t xml:space="preserve"> Chart</w:t>
+        <w:t xml:space="preserve">     7.3. Burndown Chart</w:t>
       </w:r>
     </w:p>
     <w:p>
@@ -3355,17 +3327,7 @@
           <w:sz w:val="24"/>
           <w:szCs w:val="24"/>
         </w:rPr>
-        <w:t>Esta metodología está</w:t>
-      </w:r>
-      <w:bookmarkStart w:id="0" w:name="_GoBack"/>
-      <w:bookmarkEnd w:id="0"/>
-      <w:r>
-        <w:rPr>
-          <w:rFonts w:ascii="Times New Roman" w:hAnsi="Times New Roman" w:cs="Times New Roman"/>
-          <w:sz w:val="24"/>
-          <w:szCs w:val="24"/>
-        </w:rPr>
-        <w:t xml:space="preserve"> </w:t>
+        <w:t xml:space="preserve">Esta metodología está </w:t>
       </w:r>
       <w:r>
         <w:rPr>
@@ -3381,43 +3343,7 @@
           <w:sz w:val="24"/>
           <w:szCs w:val="24"/>
         </w:rPr>
-        <w:t xml:space="preserve">3 elementos de la metodología: </w:t>
-      </w:r>
-      <w:proofErr w:type="spellStart"/>
-      <w:r>
-        <w:rPr>
-          <w:rFonts w:ascii="Times New Roman" w:hAnsi="Times New Roman" w:cs="Times New Roman"/>
-          <w:sz w:val="24"/>
-          <w:szCs w:val="24"/>
-        </w:rPr>
-        <w:t>Product</w:t>
-      </w:r>
-      <w:proofErr w:type="spellEnd"/>
-      <w:r>
-        <w:rPr>
-          <w:rFonts w:ascii="Times New Roman" w:hAnsi="Times New Roman" w:cs="Times New Roman"/>
-          <w:sz w:val="24"/>
-          <w:szCs w:val="24"/>
-        </w:rPr>
-        <w:t xml:space="preserve"> Backlog, Sprint Backlogs y </w:t>
-      </w:r>
-      <w:proofErr w:type="spellStart"/>
-      <w:r>
-        <w:rPr>
-          <w:rFonts w:ascii="Times New Roman" w:hAnsi="Times New Roman" w:cs="Times New Roman"/>
-          <w:sz w:val="24"/>
-          <w:szCs w:val="24"/>
-        </w:rPr>
-        <w:t>Burndown</w:t>
-      </w:r>
-      <w:proofErr w:type="spellEnd"/>
-      <w:r>
-        <w:rPr>
-          <w:rFonts w:ascii="Times New Roman" w:hAnsi="Times New Roman" w:cs="Times New Roman"/>
-          <w:sz w:val="24"/>
-          <w:szCs w:val="24"/>
-        </w:rPr>
-        <w:t xml:space="preserve"> charts.</w:t>
+        <w:t>3 elementos de la metodología: Product Backlog, Sprint Backlogs y Burndown charts.</w:t>
       </w:r>
     </w:p>
     <w:p>
@@ -3432,23 +3358,7 @@
           <w:sz w:val="28"/>
           <w:u w:val="single"/>
         </w:rPr>
-        <w:t xml:space="preserve">7.1.- </w:t>
-      </w:r>
-      <w:proofErr w:type="spellStart"/>
-      <w:r>
-        <w:rPr>
-          <w:sz w:val="28"/>
-          <w:u w:val="single"/>
-        </w:rPr>
-        <w:t>Product</w:t>
-      </w:r>
-      <w:proofErr w:type="spellEnd"/>
-      <w:r>
-        <w:rPr>
-          <w:sz w:val="28"/>
-          <w:u w:val="single"/>
-        </w:rPr>
-        <w:t xml:space="preserve"> Backlog</w:t>
+        <w:t>7.1.- Product Backlog</w:t>
       </w:r>
     </w:p>
     <w:p>
@@ -3482,25 +3392,7 @@
           <w:sz w:val="24"/>
           <w:szCs w:val="24"/>
         </w:rPr>
-        <w:t xml:space="preserve">En nuestro caso, el </w:t>
-      </w:r>
-      <w:proofErr w:type="spellStart"/>
-      <w:r>
-        <w:rPr>
-          <w:rFonts w:ascii="Times New Roman" w:hAnsi="Times New Roman" w:cs="Times New Roman"/>
-          <w:sz w:val="24"/>
-          <w:szCs w:val="24"/>
-        </w:rPr>
-        <w:t>product</w:t>
-      </w:r>
-      <w:proofErr w:type="spellEnd"/>
-      <w:r>
-        <w:rPr>
-          <w:rFonts w:ascii="Times New Roman" w:hAnsi="Times New Roman" w:cs="Times New Roman"/>
-          <w:sz w:val="24"/>
-          <w:szCs w:val="24"/>
-        </w:rPr>
-        <w:t xml:space="preserve"> backlo</w:t>
+        <w:t>En nuestro caso, el product backlo</w:t>
       </w:r>
       <w:r>
         <w:rPr>
@@ -3926,60 +3818,24 @@
           <w:sz w:val="24"/>
           <w:szCs w:val="24"/>
         </w:rPr>
-        <w:t xml:space="preserve">determinamos a un miembro las funciones de prioridad 2 y 3, mientras que al otro integrante se le determinó las demás funciones y la declaración de clases </w:t>
-      </w:r>
-      <w:proofErr w:type="spellStart"/>
-      <w:r>
-        <w:rPr>
-          <w:rFonts w:ascii="Times New Roman" w:hAnsi="Times New Roman" w:cs="Times New Roman"/>
-          <w:sz w:val="24"/>
-          <w:szCs w:val="24"/>
-        </w:rPr>
-        <w:t>get</w:t>
-      </w:r>
-      <w:proofErr w:type="spellEnd"/>
-      <w:r>
-        <w:rPr>
-          <w:rFonts w:ascii="Times New Roman" w:hAnsi="Times New Roman" w:cs="Times New Roman"/>
-          <w:sz w:val="24"/>
-          <w:szCs w:val="24"/>
-        </w:rPr>
-        <w:t xml:space="preserve"> y set.</w:t>
-      </w:r>
-    </w:p>
-    <w:p>
-      <w:pPr>
-        <w:rPr>
-          <w:rFonts w:ascii="Times New Roman" w:hAnsi="Times New Roman" w:cs="Times New Roman"/>
-          <w:sz w:val="24"/>
-          <w:szCs w:val="24"/>
-        </w:rPr>
-      </w:pPr>
-      <w:r>
-        <w:rPr>
-          <w:rFonts w:ascii="Times New Roman" w:hAnsi="Times New Roman" w:cs="Times New Roman"/>
-          <w:sz w:val="24"/>
-          <w:szCs w:val="24"/>
-        </w:rPr>
-        <w:t xml:space="preserve">En el segundo determinamos a cada integrante del grupo la tarea de seguir creando sus funcionalidades respectivamente. Pero ya no era necesario la declaración de clases </w:t>
-      </w:r>
-      <w:proofErr w:type="spellStart"/>
-      <w:r>
-        <w:rPr>
-          <w:rFonts w:ascii="Times New Roman" w:hAnsi="Times New Roman" w:cs="Times New Roman"/>
-          <w:sz w:val="24"/>
-          <w:szCs w:val="24"/>
-        </w:rPr>
-        <w:t>get</w:t>
-      </w:r>
-      <w:proofErr w:type="spellEnd"/>
-      <w:r>
-        <w:rPr>
-          <w:rFonts w:ascii="Times New Roman" w:hAnsi="Times New Roman" w:cs="Times New Roman"/>
-          <w:sz w:val="24"/>
-          <w:szCs w:val="24"/>
-        </w:rPr>
-        <w:t xml:space="preserve"> y set, ya que ya habían sido creadas. </w:t>
+        <w:t>determinamos a un miembro las funciones de prioridad 2 y 3, mientras que al otro integrante se le determinó las demás funciones y la declaración de clases get y set.</w:t>
+      </w:r>
+    </w:p>
+    <w:p>
+      <w:pPr>
+        <w:rPr>
+          <w:rFonts w:ascii="Times New Roman" w:hAnsi="Times New Roman" w:cs="Times New Roman"/>
+          <w:sz w:val="24"/>
+          <w:szCs w:val="24"/>
+        </w:rPr>
+      </w:pPr>
+      <w:r>
+        <w:rPr>
+          <w:rFonts w:ascii="Times New Roman" w:hAnsi="Times New Roman" w:cs="Times New Roman"/>
+          <w:sz w:val="24"/>
+          <w:szCs w:val="24"/>
+        </w:rPr>
+        <w:t xml:space="preserve">En el segundo determinamos a cada integrante del grupo la tarea de seguir creando sus funcionalidades respectivamente. Pero ya no era necesario la declaración de clases get y set, ya que ya habían sido creadas. </w:t>
       </w:r>
     </w:p>
     <w:p>
@@ -4015,27 +3871,7 @@
           <w:szCs w:val="24"/>
           <w:u w:val="single"/>
         </w:rPr>
-        <w:t xml:space="preserve">7.3.- </w:t>
-      </w:r>
-      <w:proofErr w:type="spellStart"/>
-      <w:r>
-        <w:rPr>
-          <w:rFonts w:cstheme="minorHAnsi"/>
-          <w:sz w:val="28"/>
-          <w:szCs w:val="24"/>
-          <w:u w:val="single"/>
-        </w:rPr>
-        <w:t>Burndown</w:t>
-      </w:r>
-      <w:proofErr w:type="spellEnd"/>
-      <w:r>
-        <w:rPr>
-          <w:rFonts w:cstheme="minorHAnsi"/>
-          <w:sz w:val="28"/>
-          <w:szCs w:val="24"/>
-          <w:u w:val="single"/>
-        </w:rPr>
-        <w:t xml:space="preserve"> charts</w:t>
+        <w:t>7.3.- Burndown charts</w:t>
       </w:r>
     </w:p>
     <w:p>
@@ -4089,6 +3925,7 @@
           <w:szCs w:val="24"/>
         </w:rPr>
       </w:pPr>
+      <w:bookmarkStart w:id="0" w:name="_GoBack"/>
       <w:r>
         <w:rPr>
           <w:noProof/>
@@ -4144,75 +3981,22 @@
         </w:drawing>
       </w:r>
     </w:p>
-    <w:p>
-      <w:pPr>
-        <w:rPr>
-          <w:rFonts w:ascii="Times New Roman" w:hAnsi="Times New Roman" w:cs="Times New Roman"/>
-          <w:sz w:val="24"/>
-          <w:szCs w:val="24"/>
-        </w:rPr>
-      </w:pPr>
-      <w:r>
-        <w:rPr>
-          <w:rFonts w:ascii="Times New Roman" w:hAnsi="Times New Roman" w:cs="Times New Roman"/>
-          <w:sz w:val="24"/>
-          <w:szCs w:val="24"/>
-        </w:rPr>
-        <w:t xml:space="preserve">Los integrantes del grupo empiezan a desarrollar sus funcionalidades el 4 de </w:t>
-      </w:r>
-      <w:proofErr w:type="gramStart"/>
-      <w:r>
-        <w:rPr>
-          <w:rFonts w:ascii="Times New Roman" w:hAnsi="Times New Roman" w:cs="Times New Roman"/>
-          <w:sz w:val="24"/>
-          <w:szCs w:val="24"/>
-        </w:rPr>
-        <w:t>Diciembre</w:t>
-      </w:r>
-      <w:proofErr w:type="gramEnd"/>
-      <w:r>
-        <w:rPr>
-          <w:rFonts w:ascii="Times New Roman" w:hAnsi="Times New Roman" w:cs="Times New Roman"/>
-          <w:sz w:val="24"/>
-          <w:szCs w:val="24"/>
-        </w:rPr>
-        <w:t xml:space="preserve"> y para el 7 de Diciembre han acortado 5 horas de trabajo. Mientras que desde esa fecha hasta el 13 de </w:t>
-      </w:r>
-      <w:proofErr w:type="gramStart"/>
-      <w:r>
-        <w:rPr>
-          <w:rFonts w:ascii="Times New Roman" w:hAnsi="Times New Roman" w:cs="Times New Roman"/>
-          <w:sz w:val="24"/>
-          <w:szCs w:val="24"/>
-        </w:rPr>
-        <w:t>Diciembre</w:t>
-      </w:r>
-      <w:proofErr w:type="gramEnd"/>
-      <w:r>
-        <w:rPr>
-          <w:rFonts w:ascii="Times New Roman" w:hAnsi="Times New Roman" w:cs="Times New Roman"/>
-          <w:sz w:val="24"/>
-          <w:szCs w:val="24"/>
-        </w:rPr>
-        <w:t xml:space="preserve"> se acortan 10 horas de trabajo. Y para acabar el producto se dedican 5 horas desde el 13 de </w:t>
-      </w:r>
-      <w:proofErr w:type="gramStart"/>
-      <w:r>
-        <w:rPr>
-          <w:rFonts w:ascii="Times New Roman" w:hAnsi="Times New Roman" w:cs="Times New Roman"/>
-          <w:sz w:val="24"/>
-          <w:szCs w:val="24"/>
-        </w:rPr>
-        <w:t>Diciembre</w:t>
-      </w:r>
-      <w:proofErr w:type="gramEnd"/>
-      <w:r>
-        <w:rPr>
-          <w:rFonts w:ascii="Times New Roman" w:hAnsi="Times New Roman" w:cs="Times New Roman"/>
-          <w:sz w:val="24"/>
-          <w:szCs w:val="24"/>
-        </w:rPr>
-        <w:t xml:space="preserve"> hasta el 14 de Diciembre, en la que se corrigen errores en las funcionalidades y constructores.</w:t>
+    <w:bookmarkEnd w:id="0"/>
+    <w:p>
+      <w:pPr>
+        <w:rPr>
+          <w:rFonts w:ascii="Times New Roman" w:hAnsi="Times New Roman" w:cs="Times New Roman"/>
+          <w:sz w:val="24"/>
+          <w:szCs w:val="24"/>
+        </w:rPr>
+      </w:pPr>
+      <w:r>
+        <w:rPr>
+          <w:rFonts w:ascii="Times New Roman" w:hAnsi="Times New Roman" w:cs="Times New Roman"/>
+          <w:sz w:val="24"/>
+          <w:szCs w:val="24"/>
+        </w:rPr>
+        <w:t>Los integrantes del grupo empiezan a desarrollar sus funcionalidades el 4 de Diciembre y para el 7 de Diciembre han acortado 5 horas de trabajo. Mientras que desde esa fecha hasta el 13 de Diciembre se acortan 10 horas de trabajo. Y para acabar el producto se dedican 5 horas desde el 13 de Diciembre hasta el 14 de Diciembre, en la que se corrigen errores en las funcionalidades y constructores.</w:t>
       </w:r>
     </w:p>
     <w:p>
@@ -4611,7 +4395,6 @@
               </w:rPr>
               <w:t xml:space="preserve">  </w:t>
             </w:r>
-            <w:proofErr w:type="spellStart"/>
             <w:r>
               <w:rPr>
                 <w:rFonts w:ascii="Arial" w:hAnsi="Arial" w:cs="Arial"/>
@@ -4626,9 +4409,8 @@
                 <w:sz w:val="24"/>
                 <w:szCs w:val="24"/>
               </w:rPr>
-              <w:t>decuadado</w:t>
+              <w:t>decuado</w:t>
             </w:r>
-            <w:proofErr w:type="spellEnd"/>
           </w:p>
           <w:p>
             <w:pPr>
@@ -5329,19 +5111,11 @@
                 <w:rFonts w:ascii="Arial" w:hAnsi="Arial" w:cs="Arial"/>
               </w:rPr>
             </w:pPr>
-            <w:proofErr w:type="spellStart"/>
             <w:r>
               <w:rPr>
                 <w:rFonts w:ascii="Arial" w:hAnsi="Arial" w:cs="Arial"/>
               </w:rPr>
-              <w:t>Product</w:t>
-            </w:r>
-            <w:proofErr w:type="spellEnd"/>
-            <w:r>
-              <w:rPr>
-                <w:rFonts w:ascii="Arial" w:hAnsi="Arial" w:cs="Arial"/>
-              </w:rPr>
-              <w:t xml:space="preserve"> Backlog</w:t>
+              <w:t>Product Backlog</w:t>
             </w:r>
           </w:p>
         </w:tc>
@@ -5517,19 +5291,11 @@
                 <w:rFonts w:ascii="Arial" w:hAnsi="Arial" w:cs="Arial"/>
               </w:rPr>
             </w:pPr>
-            <w:proofErr w:type="spellStart"/>
             <w:r>
               <w:rPr>
                 <w:rFonts w:ascii="Arial" w:hAnsi="Arial" w:cs="Arial"/>
               </w:rPr>
-              <w:t>Burndown</w:t>
-            </w:r>
-            <w:proofErr w:type="spellEnd"/>
-            <w:r>
-              <w:rPr>
-                <w:rFonts w:ascii="Arial" w:hAnsi="Arial" w:cs="Arial"/>
-              </w:rPr>
-              <w:t xml:space="preserve"> charts</w:t>
+              <w:t>Burndown charts</w:t>
             </w:r>
           </w:p>
         </w:tc>
@@ -5992,16 +5758,14 @@
         </w:rPr>
         <w:t xml:space="preserve">-Material de </w:t>
       </w:r>
-      <w:proofErr w:type="spellStart"/>
-      <w:r>
-        <w:rPr>
-          <w:rFonts w:ascii="Times New Roman" w:hAnsi="Times New Roman" w:cs="Times New Roman"/>
-          <w:sz w:val="24"/>
-          <w:szCs w:val="24"/>
-        </w:rPr>
-        <w:t>github</w:t>
-      </w:r>
-      <w:proofErr w:type="spellEnd"/>
+      <w:r>
+        <w:rPr>
+          <w:rFonts w:ascii="Times New Roman" w:hAnsi="Times New Roman" w:cs="Times New Roman"/>
+          <w:sz w:val="24"/>
+          <w:szCs w:val="24"/>
+        </w:rPr>
+        <w:t>GitHub</w:t>
+      </w:r>
       <w:r>
         <w:rPr>
           <w:rFonts w:ascii="Times New Roman" w:hAnsi="Times New Roman" w:cs="Times New Roman"/>
@@ -7666,7 +7430,7 @@
 </file>
 
 <file path=customXml/itemProps1.xml><?xml version="1.0" encoding="utf-8"?>
-<ds:datastoreItem xmlns:ds="http://schemas.openxmlformats.org/officeDocument/2006/customXml" ds:itemID="{28714957-A8C4-42BE-B27E-AE9C6F9B4428}">
+<ds:datastoreItem xmlns:ds="http://schemas.openxmlformats.org/officeDocument/2006/customXml" ds:itemID="{FE8E560E-5B22-4424-9301-4A8E58393713}">
   <ds:schemaRefs>
     <ds:schemaRef ds:uri="http://schemas.openxmlformats.org/officeDocument/2006/bibliography"/>
   </ds:schemaRefs>

</xml_diff>

<commit_message>
añadido diagramas clases y secuencias
</commit_message>
<xml_diff>
--- a/PROYECTO SISTEMA DE CONTROL DE ALUMNOS_2.docx
+++ b/PROYECTO SISTEMA DE CONTROL DE ALUMNOS_2.docx
@@ -11,6 +11,8 @@
           <w:u w:val="single"/>
         </w:rPr>
       </w:pPr>
+      <w:bookmarkStart w:id="0" w:name="_Hlk533415594"/>
+      <w:bookmarkEnd w:id="0"/>
       <w:r>
         <w:rPr>
           <w:sz w:val="48"/>
@@ -3965,6 +3967,3421 @@
           <w:u w:val="single"/>
         </w:rPr>
         <w:lastRenderedPageBreak/>
+        <w:t>5. Diagrama de Clases</w:t>
+      </w:r>
+    </w:p>
+    <w:p>
+      <w:pPr>
+        <w:rPr>
+          <w:rFonts w:ascii="Times New Roman" w:hAnsi="Times New Roman" w:cs="Times New Roman"/>
+          <w:sz w:val="24"/>
+          <w:szCs w:val="24"/>
+        </w:rPr>
+      </w:pPr>
+      <w:r>
+        <w:rPr>
+          <w:rFonts w:ascii="Times New Roman" w:hAnsi="Times New Roman" w:cs="Times New Roman"/>
+          <w:sz w:val="24"/>
+          <w:szCs w:val="24"/>
+        </w:rPr>
+        <w:t>Tras haber sacado las Historias de Usuario y los Casos de Uso, obtenemos, a partir de los Casos de Uso, el Diagrama de Clases. Este diagrama se compone de 5 clases: Persona, Alumno, Profesor, Grupo y Agenda. Dentro de cada clase, encontramos los atributos correspondientes a ella, junto con las funciones que están relacionadas con dicha clase. El diagrama es el siguiente:</w:t>
+      </w:r>
+    </w:p>
+    <w:p>
+      <w:pPr>
+        <w:rPr>
+          <w:rFonts w:cstheme="minorHAnsi"/>
+          <w:sz w:val="36"/>
+          <w:u w:val="single"/>
+        </w:rPr>
+      </w:pPr>
+    </w:p>
+    <w:p>
+      <w:pPr>
+        <w:rPr>
+          <w:rFonts w:cstheme="minorHAnsi"/>
+          <w:sz w:val="36"/>
+          <w:u w:val="single"/>
+        </w:rPr>
+      </w:pPr>
+      <w:r>
+        <w:rPr>
+          <w:rFonts w:cstheme="minorHAnsi"/>
+          <w:noProof/>
+          <w:sz w:val="36"/>
+          <w:u w:val="single"/>
+        </w:rPr>
+        <w:drawing>
+          <wp:anchor distT="0" distB="0" distL="114300" distR="114300" simplePos="0" relativeHeight="251693056" behindDoc="0" locked="0" layoutInCell="1" allowOverlap="1">
+            <wp:simplePos x="0" y="0"/>
+            <wp:positionH relativeFrom="margin">
+              <wp:align>right</wp:align>
+            </wp:positionH>
+            <wp:positionV relativeFrom="paragraph">
+              <wp:posOffset>438150</wp:posOffset>
+            </wp:positionV>
+            <wp:extent cx="5400040" cy="2648585"/>
+            <wp:effectExtent l="0" t="0" r="0" b="0"/>
+            <wp:wrapThrough wrapText="bothSides">
+              <wp:wrapPolygon edited="0">
+                <wp:start x="0" y="0"/>
+                <wp:lineTo x="0" y="21439"/>
+                <wp:lineTo x="21488" y="21439"/>
+                <wp:lineTo x="21488" y="0"/>
+                <wp:lineTo x="0" y="0"/>
+              </wp:wrapPolygon>
+            </wp:wrapThrough>
+            <wp:docPr id="193" name="Imagen 193"/>
+            <wp:cNvGraphicFramePr>
+              <a:graphicFrameLocks xmlns:a="http://schemas.openxmlformats.org/drawingml/2006/main" noChangeAspect="1"/>
+            </wp:cNvGraphicFramePr>
+            <a:graphic xmlns:a="http://schemas.openxmlformats.org/drawingml/2006/main">
+              <a:graphicData uri="http://schemas.openxmlformats.org/drawingml/2006/picture">
+                <pic:pic xmlns:pic="http://schemas.openxmlformats.org/drawingml/2006/picture">
+                  <pic:nvPicPr>
+                    <pic:cNvPr id="193" name="DiagramaClases.jpg"/>
+                    <pic:cNvPicPr/>
+                  </pic:nvPicPr>
+                  <pic:blipFill>
+                    <a:blip r:embed="rId37" cstate="print">
+                      <a:extLst>
+                        <a:ext uri="{28A0092B-C50C-407E-A947-70E740481C1C}">
+                          <a14:useLocalDpi xmlns:a14="http://schemas.microsoft.com/office/drawing/2010/main" val="0"/>
+                        </a:ext>
+                      </a:extLst>
+                    </a:blip>
+                    <a:stretch>
+                      <a:fillRect/>
+                    </a:stretch>
+                  </pic:blipFill>
+                  <pic:spPr>
+                    <a:xfrm>
+                      <a:off x="0" y="0"/>
+                      <a:ext cx="5400040" cy="2648585"/>
+                    </a:xfrm>
+                    <a:prstGeom prst="rect">
+                      <a:avLst/>
+                    </a:prstGeom>
+                  </pic:spPr>
+                </pic:pic>
+              </a:graphicData>
+            </a:graphic>
+          </wp:anchor>
+        </w:drawing>
+      </w:r>
+    </w:p>
+    <w:p>
+      <w:pPr>
+        <w:rPr>
+          <w:rFonts w:cstheme="minorHAnsi"/>
+          <w:sz w:val="36"/>
+          <w:u w:val="single"/>
+        </w:rPr>
+      </w:pPr>
+    </w:p>
+    <w:p>
+      <w:pPr>
+        <w:rPr>
+          <w:rFonts w:cstheme="minorHAnsi"/>
+          <w:sz w:val="36"/>
+          <w:u w:val="single"/>
+        </w:rPr>
+      </w:pPr>
+    </w:p>
+    <w:p>
+      <w:pPr>
+        <w:rPr>
+          <w:rFonts w:cstheme="minorHAnsi"/>
+          <w:sz w:val="36"/>
+          <w:u w:val="single"/>
+        </w:rPr>
+      </w:pPr>
+    </w:p>
+    <w:p>
+      <w:pPr>
+        <w:rPr>
+          <w:rFonts w:cstheme="minorHAnsi"/>
+          <w:sz w:val="36"/>
+          <w:u w:val="single"/>
+        </w:rPr>
+      </w:pPr>
+    </w:p>
+    <w:p>
+      <w:pPr>
+        <w:rPr>
+          <w:rFonts w:cstheme="minorHAnsi"/>
+          <w:sz w:val="36"/>
+          <w:u w:val="single"/>
+        </w:rPr>
+      </w:pPr>
+    </w:p>
+    <w:p>
+      <w:pPr>
+        <w:rPr>
+          <w:rFonts w:cstheme="minorHAnsi"/>
+          <w:sz w:val="36"/>
+          <w:u w:val="single"/>
+        </w:rPr>
+      </w:pPr>
+    </w:p>
+    <w:p>
+      <w:pPr>
+        <w:rPr>
+          <w:rFonts w:cstheme="minorHAnsi"/>
+          <w:sz w:val="36"/>
+          <w:u w:val="single"/>
+        </w:rPr>
+      </w:pPr>
+    </w:p>
+    <w:p>
+      <w:pPr>
+        <w:rPr>
+          <w:rFonts w:cstheme="minorHAnsi"/>
+          <w:sz w:val="36"/>
+          <w:u w:val="single"/>
+        </w:rPr>
+      </w:pPr>
+    </w:p>
+    <w:p>
+      <w:pPr>
+        <w:rPr>
+          <w:rFonts w:cstheme="minorHAnsi"/>
+          <w:sz w:val="36"/>
+          <w:u w:val="single"/>
+        </w:rPr>
+      </w:pPr>
+    </w:p>
+    <w:p>
+      <w:pPr>
+        <w:rPr>
+          <w:rFonts w:cstheme="minorHAnsi"/>
+          <w:sz w:val="36"/>
+          <w:u w:val="single"/>
+        </w:rPr>
+      </w:pPr>
+      <w:r>
+        <w:rPr>
+          <w:rFonts w:cstheme="minorHAnsi"/>
+          <w:sz w:val="36"/>
+          <w:u w:val="single"/>
+        </w:rPr>
+        <w:lastRenderedPageBreak/>
+        <w:t>6. Diagramas de Secuencia</w:t>
+      </w:r>
+    </w:p>
+    <w:p>
+      <w:pPr>
+        <w:rPr>
+          <w:rFonts w:ascii="Times New Roman" w:hAnsi="Times New Roman" w:cs="Times New Roman"/>
+          <w:sz w:val="24"/>
+          <w:szCs w:val="24"/>
+        </w:rPr>
+      </w:pPr>
+      <w:r>
+        <w:rPr>
+          <w:rFonts w:ascii="Times New Roman" w:hAnsi="Times New Roman" w:cs="Times New Roman"/>
+          <w:sz w:val="24"/>
+          <w:szCs w:val="24"/>
+        </w:rPr>
+        <w:t>Los Diagramas de Secuencia son interpretaciones gráficas de cómo se comportará el sistema para un determinado Caso de Uso. Se han realizado tantos Diagramas de Secuencia como Casos de Uso</w:t>
+      </w:r>
+      <w:r>
+        <w:rPr>
+          <w:rFonts w:ascii="Times New Roman" w:hAnsi="Times New Roman" w:cs="Times New Roman"/>
+          <w:sz w:val="24"/>
+          <w:szCs w:val="24"/>
+        </w:rPr>
+        <w:t>, y se encuentran ordenados de forma similar a los Casos de Uso.</w:t>
+      </w:r>
+      <w:bookmarkStart w:id="1" w:name="_GoBack"/>
+      <w:bookmarkEnd w:id="1"/>
+      <w:r>
+        <w:rPr>
+          <w:rFonts w:ascii="Times New Roman" w:hAnsi="Times New Roman" w:cs="Times New Roman"/>
+          <w:sz w:val="24"/>
+          <w:szCs w:val="24"/>
+        </w:rPr>
+        <w:t xml:space="preserve"> Son los siguientes:</w:t>
+      </w:r>
+    </w:p>
+    <w:p>
+      <w:pPr>
+        <w:rPr>
+          <w:rFonts w:cstheme="minorHAnsi"/>
+          <w:sz w:val="36"/>
+          <w:u w:val="single"/>
+        </w:rPr>
+      </w:pPr>
+    </w:p>
+    <w:p>
+      <w:pPr>
+        <w:rPr>
+          <w:rFonts w:ascii="Times New Roman" w:hAnsi="Times New Roman" w:cs="Times New Roman"/>
+          <w:sz w:val="24"/>
+          <w:szCs w:val="24"/>
+        </w:rPr>
+      </w:pPr>
+      <w:r>
+        <w:rPr>
+          <w:rFonts w:ascii="Times New Roman" w:hAnsi="Times New Roman" w:cs="Times New Roman"/>
+          <w:noProof/>
+          <w:sz w:val="24"/>
+          <w:szCs w:val="24"/>
+        </w:rPr>
+        <w:drawing>
+          <wp:anchor distT="0" distB="0" distL="114300" distR="114300" simplePos="0" relativeHeight="251695104" behindDoc="0" locked="0" layoutInCell="1" allowOverlap="1">
+            <wp:simplePos x="0" y="0"/>
+            <wp:positionH relativeFrom="margin">
+              <wp:align>center</wp:align>
+            </wp:positionH>
+            <wp:positionV relativeFrom="paragraph">
+              <wp:posOffset>131445</wp:posOffset>
+            </wp:positionV>
+            <wp:extent cx="4181475" cy="3238500"/>
+            <wp:effectExtent l="0" t="0" r="9525" b="0"/>
+            <wp:wrapThrough wrapText="bothSides">
+              <wp:wrapPolygon edited="0">
+                <wp:start x="0" y="0"/>
+                <wp:lineTo x="0" y="21473"/>
+                <wp:lineTo x="21551" y="21473"/>
+                <wp:lineTo x="21551" y="0"/>
+                <wp:lineTo x="0" y="0"/>
+              </wp:wrapPolygon>
+            </wp:wrapThrough>
+            <wp:docPr id="195" name="Imagen 195"/>
+            <wp:cNvGraphicFramePr>
+              <a:graphicFrameLocks xmlns:a="http://schemas.openxmlformats.org/drawingml/2006/main" noChangeAspect="1"/>
+            </wp:cNvGraphicFramePr>
+            <a:graphic xmlns:a="http://schemas.openxmlformats.org/drawingml/2006/main">
+              <a:graphicData uri="http://schemas.openxmlformats.org/drawingml/2006/picture">
+                <pic:pic xmlns:pic="http://schemas.openxmlformats.org/drawingml/2006/picture">
+                  <pic:nvPicPr>
+                    <pic:cNvPr id="195" name="DiagramaSecuencia02.jpg"/>
+                    <pic:cNvPicPr/>
+                  </pic:nvPicPr>
+                  <pic:blipFill>
+                    <a:blip r:embed="rId38">
+                      <a:extLst>
+                        <a:ext uri="{28A0092B-C50C-407E-A947-70E740481C1C}">
+                          <a14:useLocalDpi xmlns:a14="http://schemas.microsoft.com/office/drawing/2010/main" val="0"/>
+                        </a:ext>
+                      </a:extLst>
+                    </a:blip>
+                    <a:stretch>
+                      <a:fillRect/>
+                    </a:stretch>
+                  </pic:blipFill>
+                  <pic:spPr>
+                    <a:xfrm>
+                      <a:off x="0" y="0"/>
+                      <a:ext cx="4181475" cy="3238500"/>
+                    </a:xfrm>
+                    <a:prstGeom prst="rect">
+                      <a:avLst/>
+                    </a:prstGeom>
+                  </pic:spPr>
+                </pic:pic>
+              </a:graphicData>
+            </a:graphic>
+            <wp14:sizeRelH relativeFrom="margin">
+              <wp14:pctWidth>0</wp14:pctWidth>
+            </wp14:sizeRelH>
+            <wp14:sizeRelV relativeFrom="margin">
+              <wp14:pctHeight>0</wp14:pctHeight>
+            </wp14:sizeRelV>
+          </wp:anchor>
+        </w:drawing>
+      </w:r>
+      <w:r>
+        <w:rPr>
+          <w:rFonts w:ascii="Times New Roman" w:hAnsi="Times New Roman" w:cs="Times New Roman"/>
+          <w:sz w:val="24"/>
+          <w:szCs w:val="24"/>
+        </w:rPr>
+        <w:t>DS01</w:t>
+      </w:r>
+    </w:p>
+    <w:p>
+      <w:pPr>
+        <w:rPr>
+          <w:rFonts w:cstheme="minorHAnsi"/>
+          <w:sz w:val="36"/>
+          <w:u w:val="single"/>
+        </w:rPr>
+      </w:pPr>
+    </w:p>
+    <w:p>
+      <w:pPr>
+        <w:rPr>
+          <w:rFonts w:cstheme="minorHAnsi"/>
+          <w:sz w:val="36"/>
+          <w:u w:val="single"/>
+        </w:rPr>
+      </w:pPr>
+    </w:p>
+    <w:p>
+      <w:pPr>
+        <w:rPr>
+          <w:rFonts w:cstheme="minorHAnsi"/>
+          <w:sz w:val="36"/>
+          <w:u w:val="single"/>
+        </w:rPr>
+      </w:pPr>
+    </w:p>
+    <w:p>
+      <w:pPr>
+        <w:rPr>
+          <w:rFonts w:cstheme="minorHAnsi"/>
+          <w:sz w:val="36"/>
+          <w:u w:val="single"/>
+        </w:rPr>
+      </w:pPr>
+    </w:p>
+    <w:p>
+      <w:pPr>
+        <w:rPr>
+          <w:rFonts w:cstheme="minorHAnsi"/>
+          <w:sz w:val="36"/>
+          <w:u w:val="single"/>
+        </w:rPr>
+      </w:pPr>
+    </w:p>
+    <w:p>
+      <w:pPr>
+        <w:rPr>
+          <w:rFonts w:cstheme="minorHAnsi"/>
+          <w:sz w:val="36"/>
+          <w:u w:val="single"/>
+        </w:rPr>
+      </w:pPr>
+    </w:p>
+    <w:p>
+      <w:pPr>
+        <w:rPr>
+          <w:rFonts w:cstheme="minorHAnsi"/>
+          <w:sz w:val="36"/>
+          <w:u w:val="single"/>
+        </w:rPr>
+      </w:pPr>
+    </w:p>
+    <w:p>
+      <w:pPr>
+        <w:rPr>
+          <w:rFonts w:cstheme="minorHAnsi"/>
+          <w:sz w:val="36"/>
+          <w:u w:val="single"/>
+        </w:rPr>
+      </w:pPr>
+    </w:p>
+    <w:p>
+      <w:pPr>
+        <w:rPr>
+          <w:rFonts w:cstheme="minorHAnsi"/>
+          <w:sz w:val="36"/>
+          <w:u w:val="single"/>
+        </w:rPr>
+      </w:pPr>
+      <w:r>
+        <w:rPr>
+          <w:rFonts w:ascii="Times New Roman" w:hAnsi="Times New Roman" w:cs="Times New Roman"/>
+          <w:noProof/>
+          <w:sz w:val="24"/>
+          <w:szCs w:val="24"/>
+        </w:rPr>
+        <w:drawing>
+          <wp:anchor distT="0" distB="0" distL="114300" distR="114300" simplePos="0" relativeHeight="251694080" behindDoc="0" locked="0" layoutInCell="1" allowOverlap="1">
+            <wp:simplePos x="0" y="0"/>
+            <wp:positionH relativeFrom="margin">
+              <wp:posOffset>643890</wp:posOffset>
+            </wp:positionH>
+            <wp:positionV relativeFrom="paragraph">
+              <wp:posOffset>125730</wp:posOffset>
+            </wp:positionV>
+            <wp:extent cx="4048125" cy="3448050"/>
+            <wp:effectExtent l="0" t="0" r="9525" b="0"/>
+            <wp:wrapThrough wrapText="bothSides">
+              <wp:wrapPolygon edited="0">
+                <wp:start x="0" y="0"/>
+                <wp:lineTo x="0" y="21481"/>
+                <wp:lineTo x="21549" y="21481"/>
+                <wp:lineTo x="21549" y="0"/>
+                <wp:lineTo x="0" y="0"/>
+              </wp:wrapPolygon>
+            </wp:wrapThrough>
+            <wp:docPr id="194" name="Imagen 194"/>
+            <wp:cNvGraphicFramePr>
+              <a:graphicFrameLocks xmlns:a="http://schemas.openxmlformats.org/drawingml/2006/main" noChangeAspect="1"/>
+            </wp:cNvGraphicFramePr>
+            <a:graphic xmlns:a="http://schemas.openxmlformats.org/drawingml/2006/main">
+              <a:graphicData uri="http://schemas.openxmlformats.org/drawingml/2006/picture">
+                <pic:pic xmlns:pic="http://schemas.openxmlformats.org/drawingml/2006/picture">
+                  <pic:nvPicPr>
+                    <pic:cNvPr id="194" name="DiagramaSecuencia01.jpg"/>
+                    <pic:cNvPicPr/>
+                  </pic:nvPicPr>
+                  <pic:blipFill>
+                    <a:blip r:embed="rId39">
+                      <a:extLst>
+                        <a:ext uri="{28A0092B-C50C-407E-A947-70E740481C1C}">
+                          <a14:useLocalDpi xmlns:a14="http://schemas.microsoft.com/office/drawing/2010/main" val="0"/>
+                        </a:ext>
+                      </a:extLst>
+                    </a:blip>
+                    <a:stretch>
+                      <a:fillRect/>
+                    </a:stretch>
+                  </pic:blipFill>
+                  <pic:spPr>
+                    <a:xfrm>
+                      <a:off x="0" y="0"/>
+                      <a:ext cx="4048125" cy="3448050"/>
+                    </a:xfrm>
+                    <a:prstGeom prst="rect">
+                      <a:avLst/>
+                    </a:prstGeom>
+                  </pic:spPr>
+                </pic:pic>
+              </a:graphicData>
+            </a:graphic>
+            <wp14:sizeRelH relativeFrom="margin">
+              <wp14:pctWidth>0</wp14:pctWidth>
+            </wp14:sizeRelH>
+            <wp14:sizeRelV relativeFrom="margin">
+              <wp14:pctHeight>0</wp14:pctHeight>
+            </wp14:sizeRelV>
+          </wp:anchor>
+        </w:drawing>
+      </w:r>
+      <w:r>
+        <w:rPr>
+          <w:rFonts w:ascii="Times New Roman" w:hAnsi="Times New Roman" w:cs="Times New Roman"/>
+          <w:sz w:val="24"/>
+          <w:szCs w:val="24"/>
+        </w:rPr>
+        <w:t>DS02</w:t>
+      </w:r>
+    </w:p>
+    <w:p>
+      <w:pPr>
+        <w:rPr>
+          <w:rFonts w:cstheme="minorHAnsi"/>
+          <w:sz w:val="36"/>
+          <w:u w:val="single"/>
+        </w:rPr>
+      </w:pPr>
+    </w:p>
+    <w:p>
+      <w:pPr>
+        <w:rPr>
+          <w:rFonts w:cstheme="minorHAnsi"/>
+          <w:sz w:val="36"/>
+          <w:u w:val="single"/>
+        </w:rPr>
+      </w:pPr>
+    </w:p>
+    <w:p>
+      <w:pPr>
+        <w:rPr>
+          <w:rFonts w:cstheme="minorHAnsi"/>
+          <w:sz w:val="36"/>
+          <w:u w:val="single"/>
+        </w:rPr>
+      </w:pPr>
+    </w:p>
+    <w:p>
+      <w:pPr>
+        <w:rPr>
+          <w:rFonts w:cstheme="minorHAnsi"/>
+          <w:sz w:val="36"/>
+          <w:u w:val="single"/>
+        </w:rPr>
+      </w:pPr>
+    </w:p>
+    <w:p>
+      <w:pPr>
+        <w:rPr>
+          <w:rFonts w:cstheme="minorHAnsi"/>
+          <w:sz w:val="36"/>
+          <w:u w:val="single"/>
+        </w:rPr>
+      </w:pPr>
+    </w:p>
+    <w:p>
+      <w:pPr>
+        <w:rPr>
+          <w:rFonts w:cstheme="minorHAnsi"/>
+          <w:sz w:val="36"/>
+          <w:u w:val="single"/>
+        </w:rPr>
+      </w:pPr>
+    </w:p>
+    <w:p>
+      <w:pPr>
+        <w:rPr>
+          <w:rFonts w:cstheme="minorHAnsi"/>
+          <w:sz w:val="36"/>
+          <w:u w:val="single"/>
+        </w:rPr>
+      </w:pPr>
+    </w:p>
+    <w:p>
+      <w:pPr>
+        <w:rPr>
+          <w:rFonts w:cstheme="minorHAnsi"/>
+          <w:sz w:val="36"/>
+          <w:u w:val="single"/>
+        </w:rPr>
+      </w:pPr>
+    </w:p>
+    <w:p>
+      <w:pPr>
+        <w:rPr>
+          <w:rFonts w:cstheme="minorHAnsi"/>
+          <w:sz w:val="36"/>
+          <w:u w:val="single"/>
+        </w:rPr>
+      </w:pPr>
+      <w:r>
+        <w:rPr>
+          <w:rFonts w:ascii="Times New Roman" w:hAnsi="Times New Roman" w:cs="Times New Roman"/>
+          <w:noProof/>
+          <w:sz w:val="24"/>
+          <w:szCs w:val="24"/>
+          <w:u w:val="single"/>
+        </w:rPr>
+        <w:lastRenderedPageBreak/>
+        <w:drawing>
+          <wp:anchor distT="0" distB="0" distL="114300" distR="114300" simplePos="0" relativeHeight="251696128" behindDoc="0" locked="0" layoutInCell="1" allowOverlap="1">
+            <wp:simplePos x="0" y="0"/>
+            <wp:positionH relativeFrom="column">
+              <wp:posOffset>634365</wp:posOffset>
+            </wp:positionH>
+            <wp:positionV relativeFrom="paragraph">
+              <wp:posOffset>5080</wp:posOffset>
+            </wp:positionV>
+            <wp:extent cx="4181475" cy="4705350"/>
+            <wp:effectExtent l="0" t="0" r="9525" b="0"/>
+            <wp:wrapThrough wrapText="bothSides">
+              <wp:wrapPolygon edited="0">
+                <wp:start x="0" y="0"/>
+                <wp:lineTo x="0" y="21513"/>
+                <wp:lineTo x="21551" y="21513"/>
+                <wp:lineTo x="21551" y="0"/>
+                <wp:lineTo x="0" y="0"/>
+              </wp:wrapPolygon>
+            </wp:wrapThrough>
+            <wp:docPr id="198" name="Imagen 198"/>
+            <wp:cNvGraphicFramePr>
+              <a:graphicFrameLocks xmlns:a="http://schemas.openxmlformats.org/drawingml/2006/main" noChangeAspect="1"/>
+            </wp:cNvGraphicFramePr>
+            <a:graphic xmlns:a="http://schemas.openxmlformats.org/drawingml/2006/main">
+              <a:graphicData uri="http://schemas.openxmlformats.org/drawingml/2006/picture">
+                <pic:pic xmlns:pic="http://schemas.openxmlformats.org/drawingml/2006/picture">
+                  <pic:nvPicPr>
+                    <pic:cNvPr id="198" name="DiagramaSecuencia03.jpg"/>
+                    <pic:cNvPicPr/>
+                  </pic:nvPicPr>
+                  <pic:blipFill>
+                    <a:blip r:embed="rId40">
+                      <a:extLst>
+                        <a:ext uri="{28A0092B-C50C-407E-A947-70E740481C1C}">
+                          <a14:useLocalDpi xmlns:a14="http://schemas.microsoft.com/office/drawing/2010/main" val="0"/>
+                        </a:ext>
+                      </a:extLst>
+                    </a:blip>
+                    <a:stretch>
+                      <a:fillRect/>
+                    </a:stretch>
+                  </pic:blipFill>
+                  <pic:spPr>
+                    <a:xfrm>
+                      <a:off x="0" y="0"/>
+                      <a:ext cx="4181475" cy="4705350"/>
+                    </a:xfrm>
+                    <a:prstGeom prst="rect">
+                      <a:avLst/>
+                    </a:prstGeom>
+                  </pic:spPr>
+                </pic:pic>
+              </a:graphicData>
+            </a:graphic>
+            <wp14:sizeRelH relativeFrom="margin">
+              <wp14:pctWidth>0</wp14:pctWidth>
+            </wp14:sizeRelH>
+            <wp14:sizeRelV relativeFrom="margin">
+              <wp14:pctHeight>0</wp14:pctHeight>
+            </wp14:sizeRelV>
+          </wp:anchor>
+        </w:drawing>
+      </w:r>
+      <w:r>
+        <w:rPr>
+          <w:rFonts w:ascii="Times New Roman" w:hAnsi="Times New Roman" w:cs="Times New Roman"/>
+          <w:sz w:val="24"/>
+          <w:szCs w:val="24"/>
+        </w:rPr>
+        <w:t>DS03</w:t>
+      </w:r>
+    </w:p>
+    <w:p>
+      <w:pPr>
+        <w:rPr>
+          <w:rFonts w:cstheme="minorHAnsi"/>
+          <w:sz w:val="36"/>
+          <w:u w:val="single"/>
+        </w:rPr>
+      </w:pPr>
+    </w:p>
+    <w:p>
+      <w:pPr>
+        <w:rPr>
+          <w:rFonts w:cstheme="minorHAnsi"/>
+          <w:sz w:val="36"/>
+          <w:u w:val="single"/>
+        </w:rPr>
+      </w:pPr>
+    </w:p>
+    <w:p>
+      <w:pPr>
+        <w:rPr>
+          <w:rFonts w:cstheme="minorHAnsi"/>
+          <w:sz w:val="36"/>
+          <w:u w:val="single"/>
+        </w:rPr>
+      </w:pPr>
+    </w:p>
+    <w:p>
+      <w:pPr>
+        <w:rPr>
+          <w:rFonts w:cstheme="minorHAnsi"/>
+          <w:sz w:val="36"/>
+          <w:u w:val="single"/>
+        </w:rPr>
+      </w:pPr>
+    </w:p>
+    <w:p>
+      <w:pPr>
+        <w:rPr>
+          <w:rFonts w:cstheme="minorHAnsi"/>
+          <w:sz w:val="36"/>
+          <w:u w:val="single"/>
+        </w:rPr>
+      </w:pPr>
+    </w:p>
+    <w:p>
+      <w:pPr>
+        <w:rPr>
+          <w:rFonts w:cstheme="minorHAnsi"/>
+          <w:sz w:val="36"/>
+          <w:u w:val="single"/>
+        </w:rPr>
+      </w:pPr>
+    </w:p>
+    <w:p>
+      <w:pPr>
+        <w:rPr>
+          <w:rFonts w:cstheme="minorHAnsi"/>
+          <w:sz w:val="36"/>
+          <w:u w:val="single"/>
+        </w:rPr>
+      </w:pPr>
+    </w:p>
+    <w:p>
+      <w:pPr>
+        <w:rPr>
+          <w:rFonts w:cstheme="minorHAnsi"/>
+          <w:sz w:val="36"/>
+          <w:u w:val="single"/>
+        </w:rPr>
+      </w:pPr>
+    </w:p>
+    <w:p>
+      <w:pPr>
+        <w:rPr>
+          <w:rFonts w:cstheme="minorHAnsi"/>
+          <w:sz w:val="36"/>
+          <w:u w:val="single"/>
+        </w:rPr>
+      </w:pPr>
+    </w:p>
+    <w:p>
+      <w:pPr>
+        <w:rPr>
+          <w:rFonts w:cstheme="minorHAnsi"/>
+          <w:sz w:val="36"/>
+          <w:u w:val="single"/>
+        </w:rPr>
+      </w:pPr>
+    </w:p>
+    <w:p>
+      <w:pPr>
+        <w:rPr>
+          <w:rFonts w:cstheme="minorHAnsi"/>
+          <w:sz w:val="36"/>
+          <w:u w:val="single"/>
+        </w:rPr>
+      </w:pPr>
+    </w:p>
+    <w:p>
+      <w:pPr>
+        <w:rPr>
+          <w:rFonts w:cstheme="minorHAnsi"/>
+          <w:sz w:val="36"/>
+          <w:u w:val="single"/>
+        </w:rPr>
+      </w:pPr>
+    </w:p>
+    <w:p>
+      <w:pPr>
+        <w:rPr>
+          <w:rFonts w:cstheme="minorHAnsi"/>
+          <w:sz w:val="36"/>
+          <w:u w:val="single"/>
+        </w:rPr>
+      </w:pPr>
+      <w:r>
+        <w:rPr>
+          <w:rFonts w:ascii="Times New Roman" w:hAnsi="Times New Roman" w:cs="Times New Roman"/>
+          <w:noProof/>
+          <w:sz w:val="24"/>
+          <w:szCs w:val="24"/>
+          <w:u w:val="single"/>
+        </w:rPr>
+        <w:drawing>
+          <wp:anchor distT="0" distB="0" distL="114300" distR="114300" simplePos="0" relativeHeight="251697152" behindDoc="0" locked="0" layoutInCell="1" allowOverlap="1">
+            <wp:simplePos x="0" y="0"/>
+            <wp:positionH relativeFrom="margin">
+              <wp:align>center</wp:align>
+            </wp:positionH>
+            <wp:positionV relativeFrom="paragraph">
+              <wp:posOffset>66040</wp:posOffset>
+            </wp:positionV>
+            <wp:extent cx="4276090" cy="3587750"/>
+            <wp:effectExtent l="0" t="0" r="0" b="0"/>
+            <wp:wrapThrough wrapText="bothSides">
+              <wp:wrapPolygon edited="0">
+                <wp:start x="0" y="0"/>
+                <wp:lineTo x="0" y="21447"/>
+                <wp:lineTo x="21459" y="21447"/>
+                <wp:lineTo x="21459" y="0"/>
+                <wp:lineTo x="0" y="0"/>
+              </wp:wrapPolygon>
+            </wp:wrapThrough>
+            <wp:docPr id="199" name="Imagen 199"/>
+            <wp:cNvGraphicFramePr>
+              <a:graphicFrameLocks xmlns:a="http://schemas.openxmlformats.org/drawingml/2006/main" noChangeAspect="1"/>
+            </wp:cNvGraphicFramePr>
+            <a:graphic xmlns:a="http://schemas.openxmlformats.org/drawingml/2006/main">
+              <a:graphicData uri="http://schemas.openxmlformats.org/drawingml/2006/picture">
+                <pic:pic xmlns:pic="http://schemas.openxmlformats.org/drawingml/2006/picture">
+                  <pic:nvPicPr>
+                    <pic:cNvPr id="199" name="DiagramaSecuencia04.jpg"/>
+                    <pic:cNvPicPr/>
+                  </pic:nvPicPr>
+                  <pic:blipFill>
+                    <a:blip r:embed="rId41">
+                      <a:extLst>
+                        <a:ext uri="{28A0092B-C50C-407E-A947-70E740481C1C}">
+                          <a14:useLocalDpi xmlns:a14="http://schemas.microsoft.com/office/drawing/2010/main" val="0"/>
+                        </a:ext>
+                      </a:extLst>
+                    </a:blip>
+                    <a:stretch>
+                      <a:fillRect/>
+                    </a:stretch>
+                  </pic:blipFill>
+                  <pic:spPr>
+                    <a:xfrm>
+                      <a:off x="0" y="0"/>
+                      <a:ext cx="4276090" cy="3587750"/>
+                    </a:xfrm>
+                    <a:prstGeom prst="rect">
+                      <a:avLst/>
+                    </a:prstGeom>
+                  </pic:spPr>
+                </pic:pic>
+              </a:graphicData>
+            </a:graphic>
+            <wp14:sizeRelH relativeFrom="margin">
+              <wp14:pctWidth>0</wp14:pctWidth>
+            </wp14:sizeRelH>
+            <wp14:sizeRelV relativeFrom="margin">
+              <wp14:pctHeight>0</wp14:pctHeight>
+            </wp14:sizeRelV>
+          </wp:anchor>
+        </w:drawing>
+      </w:r>
+      <w:r>
+        <w:rPr>
+          <w:rFonts w:ascii="Times New Roman" w:hAnsi="Times New Roman" w:cs="Times New Roman"/>
+          <w:sz w:val="24"/>
+          <w:szCs w:val="24"/>
+        </w:rPr>
+        <w:t>DS04</w:t>
+      </w:r>
+    </w:p>
+    <w:p>
+      <w:pPr>
+        <w:rPr>
+          <w:rFonts w:cstheme="minorHAnsi"/>
+          <w:sz w:val="36"/>
+          <w:u w:val="single"/>
+        </w:rPr>
+      </w:pPr>
+    </w:p>
+    <w:p>
+      <w:pPr>
+        <w:rPr>
+          <w:rFonts w:cstheme="minorHAnsi"/>
+          <w:sz w:val="36"/>
+          <w:u w:val="single"/>
+        </w:rPr>
+      </w:pPr>
+    </w:p>
+    <w:p>
+      <w:pPr>
+        <w:rPr>
+          <w:rFonts w:cstheme="minorHAnsi"/>
+          <w:sz w:val="36"/>
+          <w:u w:val="single"/>
+        </w:rPr>
+      </w:pPr>
+    </w:p>
+    <w:p>
+      <w:pPr>
+        <w:rPr>
+          <w:rFonts w:cstheme="minorHAnsi"/>
+          <w:sz w:val="36"/>
+          <w:u w:val="single"/>
+        </w:rPr>
+      </w:pPr>
+    </w:p>
+    <w:p>
+      <w:pPr>
+        <w:rPr>
+          <w:rFonts w:cstheme="minorHAnsi"/>
+          <w:sz w:val="36"/>
+          <w:u w:val="single"/>
+        </w:rPr>
+      </w:pPr>
+    </w:p>
+    <w:p>
+      <w:pPr>
+        <w:rPr>
+          <w:rFonts w:cstheme="minorHAnsi"/>
+          <w:sz w:val="36"/>
+          <w:u w:val="single"/>
+        </w:rPr>
+      </w:pPr>
+    </w:p>
+    <w:p>
+      <w:pPr>
+        <w:rPr>
+          <w:rFonts w:cstheme="minorHAnsi"/>
+          <w:sz w:val="36"/>
+          <w:u w:val="single"/>
+        </w:rPr>
+      </w:pPr>
+    </w:p>
+    <w:p>
+      <w:pPr>
+        <w:rPr>
+          <w:rFonts w:ascii="Times New Roman" w:hAnsi="Times New Roman" w:cs="Times New Roman"/>
+          <w:sz w:val="24"/>
+          <w:szCs w:val="24"/>
+        </w:rPr>
+      </w:pPr>
+    </w:p>
+    <w:p>
+      <w:pPr>
+        <w:rPr>
+          <w:rFonts w:ascii="Times New Roman" w:hAnsi="Times New Roman" w:cs="Times New Roman"/>
+          <w:sz w:val="24"/>
+          <w:szCs w:val="24"/>
+        </w:rPr>
+      </w:pPr>
+    </w:p>
+    <w:p>
+      <w:pPr>
+        <w:rPr>
+          <w:rFonts w:ascii="Times New Roman" w:hAnsi="Times New Roman" w:cs="Times New Roman"/>
+          <w:sz w:val="24"/>
+          <w:szCs w:val="24"/>
+        </w:rPr>
+      </w:pPr>
+      <w:r>
+        <w:rPr>
+          <w:rFonts w:ascii="Times New Roman" w:hAnsi="Times New Roman" w:cs="Times New Roman"/>
+          <w:sz w:val="24"/>
+          <w:szCs w:val="24"/>
+        </w:rPr>
+        <w:lastRenderedPageBreak/>
+        <w:t>DS05</w:t>
+      </w:r>
+    </w:p>
+    <w:p>
+      <w:pPr>
+        <w:rPr>
+          <w:rFonts w:cstheme="minorHAnsi"/>
+          <w:sz w:val="36"/>
+          <w:u w:val="single"/>
+        </w:rPr>
+      </w:pPr>
+      <w:r>
+        <w:rPr>
+          <w:rFonts w:ascii="Times New Roman" w:hAnsi="Times New Roman" w:cs="Times New Roman"/>
+          <w:noProof/>
+          <w:sz w:val="24"/>
+          <w:szCs w:val="24"/>
+        </w:rPr>
+        <w:drawing>
+          <wp:anchor distT="0" distB="0" distL="114300" distR="114300" simplePos="0" relativeHeight="251698176" behindDoc="0" locked="0" layoutInCell="1" allowOverlap="1">
+            <wp:simplePos x="0" y="0"/>
+            <wp:positionH relativeFrom="margin">
+              <wp:align>center</wp:align>
+            </wp:positionH>
+            <wp:positionV relativeFrom="paragraph">
+              <wp:posOffset>13970</wp:posOffset>
+            </wp:positionV>
+            <wp:extent cx="4552315" cy="3829050"/>
+            <wp:effectExtent l="0" t="0" r="635" b="0"/>
+            <wp:wrapThrough wrapText="bothSides">
+              <wp:wrapPolygon edited="0">
+                <wp:start x="0" y="0"/>
+                <wp:lineTo x="0" y="21493"/>
+                <wp:lineTo x="21513" y="21493"/>
+                <wp:lineTo x="21513" y="0"/>
+                <wp:lineTo x="0" y="0"/>
+              </wp:wrapPolygon>
+            </wp:wrapThrough>
+            <wp:docPr id="200" name="Imagen 200"/>
+            <wp:cNvGraphicFramePr>
+              <a:graphicFrameLocks xmlns:a="http://schemas.openxmlformats.org/drawingml/2006/main" noChangeAspect="1"/>
+            </wp:cNvGraphicFramePr>
+            <a:graphic xmlns:a="http://schemas.openxmlformats.org/drawingml/2006/main">
+              <a:graphicData uri="http://schemas.openxmlformats.org/drawingml/2006/picture">
+                <pic:pic xmlns:pic="http://schemas.openxmlformats.org/drawingml/2006/picture">
+                  <pic:nvPicPr>
+                    <pic:cNvPr id="200" name="DiagramaSecuencia05.jpg"/>
+                    <pic:cNvPicPr/>
+                  </pic:nvPicPr>
+                  <pic:blipFill>
+                    <a:blip r:embed="rId42">
+                      <a:extLst>
+                        <a:ext uri="{28A0092B-C50C-407E-A947-70E740481C1C}">
+                          <a14:useLocalDpi xmlns:a14="http://schemas.microsoft.com/office/drawing/2010/main" val="0"/>
+                        </a:ext>
+                      </a:extLst>
+                    </a:blip>
+                    <a:stretch>
+                      <a:fillRect/>
+                    </a:stretch>
+                  </pic:blipFill>
+                  <pic:spPr>
+                    <a:xfrm>
+                      <a:off x="0" y="0"/>
+                      <a:ext cx="4552315" cy="3829050"/>
+                    </a:xfrm>
+                    <a:prstGeom prst="rect">
+                      <a:avLst/>
+                    </a:prstGeom>
+                  </pic:spPr>
+                </pic:pic>
+              </a:graphicData>
+            </a:graphic>
+            <wp14:sizeRelH relativeFrom="margin">
+              <wp14:pctWidth>0</wp14:pctWidth>
+            </wp14:sizeRelH>
+            <wp14:sizeRelV relativeFrom="margin">
+              <wp14:pctHeight>0</wp14:pctHeight>
+            </wp14:sizeRelV>
+          </wp:anchor>
+        </w:drawing>
+      </w:r>
+    </w:p>
+    <w:p>
+      <w:pPr>
+        <w:rPr>
+          <w:rFonts w:cstheme="minorHAnsi"/>
+          <w:sz w:val="36"/>
+          <w:u w:val="single"/>
+        </w:rPr>
+      </w:pPr>
+    </w:p>
+    <w:p>
+      <w:pPr>
+        <w:rPr>
+          <w:rFonts w:cstheme="minorHAnsi"/>
+          <w:sz w:val="36"/>
+          <w:u w:val="single"/>
+        </w:rPr>
+      </w:pPr>
+    </w:p>
+    <w:p>
+      <w:pPr>
+        <w:rPr>
+          <w:rFonts w:cstheme="minorHAnsi"/>
+          <w:sz w:val="36"/>
+          <w:u w:val="single"/>
+        </w:rPr>
+      </w:pPr>
+    </w:p>
+    <w:p>
+      <w:pPr>
+        <w:rPr>
+          <w:rFonts w:cstheme="minorHAnsi"/>
+          <w:sz w:val="36"/>
+          <w:u w:val="single"/>
+        </w:rPr>
+      </w:pPr>
+    </w:p>
+    <w:p>
+      <w:pPr>
+        <w:rPr>
+          <w:rFonts w:cstheme="minorHAnsi"/>
+          <w:sz w:val="36"/>
+          <w:u w:val="single"/>
+        </w:rPr>
+      </w:pPr>
+    </w:p>
+    <w:p>
+      <w:pPr>
+        <w:rPr>
+          <w:rFonts w:cstheme="minorHAnsi"/>
+          <w:sz w:val="36"/>
+          <w:u w:val="single"/>
+        </w:rPr>
+      </w:pPr>
+    </w:p>
+    <w:p>
+      <w:pPr>
+        <w:rPr>
+          <w:rFonts w:cstheme="minorHAnsi"/>
+          <w:sz w:val="36"/>
+          <w:u w:val="single"/>
+        </w:rPr>
+      </w:pPr>
+    </w:p>
+    <w:p>
+      <w:pPr>
+        <w:rPr>
+          <w:rFonts w:cstheme="minorHAnsi"/>
+          <w:sz w:val="36"/>
+          <w:u w:val="single"/>
+        </w:rPr>
+      </w:pPr>
+    </w:p>
+    <w:p>
+      <w:pPr>
+        <w:rPr>
+          <w:rFonts w:cstheme="minorHAnsi"/>
+          <w:sz w:val="36"/>
+          <w:u w:val="single"/>
+        </w:rPr>
+      </w:pPr>
+    </w:p>
+    <w:p>
+      <w:pPr>
+        <w:rPr>
+          <w:rFonts w:cstheme="minorHAnsi"/>
+          <w:sz w:val="36"/>
+          <w:u w:val="single"/>
+        </w:rPr>
+      </w:pPr>
+      <w:r>
+        <w:rPr>
+          <w:rFonts w:cstheme="minorHAnsi"/>
+          <w:noProof/>
+          <w:sz w:val="36"/>
+          <w:u w:val="single"/>
+        </w:rPr>
+        <w:drawing>
+          <wp:anchor distT="0" distB="0" distL="114300" distR="114300" simplePos="0" relativeHeight="251699200" behindDoc="0" locked="0" layoutInCell="1" allowOverlap="1">
+            <wp:simplePos x="0" y="0"/>
+            <wp:positionH relativeFrom="margin">
+              <wp:posOffset>624840</wp:posOffset>
+            </wp:positionH>
+            <wp:positionV relativeFrom="paragraph">
+              <wp:posOffset>154305</wp:posOffset>
+            </wp:positionV>
+            <wp:extent cx="4361815" cy="3990975"/>
+            <wp:effectExtent l="0" t="0" r="635" b="9525"/>
+            <wp:wrapThrough wrapText="bothSides">
+              <wp:wrapPolygon edited="0">
+                <wp:start x="0" y="0"/>
+                <wp:lineTo x="0" y="21548"/>
+                <wp:lineTo x="21509" y="21548"/>
+                <wp:lineTo x="21509" y="0"/>
+                <wp:lineTo x="0" y="0"/>
+              </wp:wrapPolygon>
+            </wp:wrapThrough>
+            <wp:docPr id="201" name="Imagen 201"/>
+            <wp:cNvGraphicFramePr>
+              <a:graphicFrameLocks xmlns:a="http://schemas.openxmlformats.org/drawingml/2006/main" noChangeAspect="1"/>
+            </wp:cNvGraphicFramePr>
+            <a:graphic xmlns:a="http://schemas.openxmlformats.org/drawingml/2006/main">
+              <a:graphicData uri="http://schemas.openxmlformats.org/drawingml/2006/picture">
+                <pic:pic xmlns:pic="http://schemas.openxmlformats.org/drawingml/2006/picture">
+                  <pic:nvPicPr>
+                    <pic:cNvPr id="201" name="DiagramaSecuencia06.jpg"/>
+                    <pic:cNvPicPr/>
+                  </pic:nvPicPr>
+                  <pic:blipFill>
+                    <a:blip r:embed="rId43">
+                      <a:extLst>
+                        <a:ext uri="{28A0092B-C50C-407E-A947-70E740481C1C}">
+                          <a14:useLocalDpi xmlns:a14="http://schemas.microsoft.com/office/drawing/2010/main" val="0"/>
+                        </a:ext>
+                      </a:extLst>
+                    </a:blip>
+                    <a:stretch>
+                      <a:fillRect/>
+                    </a:stretch>
+                  </pic:blipFill>
+                  <pic:spPr>
+                    <a:xfrm>
+                      <a:off x="0" y="0"/>
+                      <a:ext cx="4361815" cy="3990975"/>
+                    </a:xfrm>
+                    <a:prstGeom prst="rect">
+                      <a:avLst/>
+                    </a:prstGeom>
+                  </pic:spPr>
+                </pic:pic>
+              </a:graphicData>
+            </a:graphic>
+            <wp14:sizeRelH relativeFrom="margin">
+              <wp14:pctWidth>0</wp14:pctWidth>
+            </wp14:sizeRelH>
+            <wp14:sizeRelV relativeFrom="margin">
+              <wp14:pctHeight>0</wp14:pctHeight>
+            </wp14:sizeRelV>
+          </wp:anchor>
+        </w:drawing>
+      </w:r>
+    </w:p>
+    <w:p>
+      <w:pPr>
+        <w:rPr>
+          <w:rFonts w:ascii="Times New Roman" w:hAnsi="Times New Roman" w:cs="Times New Roman"/>
+          <w:sz w:val="24"/>
+          <w:szCs w:val="24"/>
+        </w:rPr>
+      </w:pPr>
+      <w:r>
+        <w:rPr>
+          <w:rFonts w:ascii="Times New Roman" w:hAnsi="Times New Roman" w:cs="Times New Roman"/>
+          <w:sz w:val="24"/>
+          <w:szCs w:val="24"/>
+        </w:rPr>
+        <w:t>DS06</w:t>
+      </w:r>
+    </w:p>
+    <w:p>
+      <w:pPr>
+        <w:rPr>
+          <w:rFonts w:cstheme="minorHAnsi"/>
+          <w:sz w:val="36"/>
+          <w:u w:val="single"/>
+        </w:rPr>
+      </w:pPr>
+    </w:p>
+    <w:p>
+      <w:pPr>
+        <w:rPr>
+          <w:rFonts w:cstheme="minorHAnsi"/>
+          <w:sz w:val="36"/>
+          <w:u w:val="single"/>
+        </w:rPr>
+      </w:pPr>
+    </w:p>
+    <w:p>
+      <w:pPr>
+        <w:rPr>
+          <w:rFonts w:cstheme="minorHAnsi"/>
+          <w:sz w:val="36"/>
+          <w:u w:val="single"/>
+        </w:rPr>
+      </w:pPr>
+    </w:p>
+    <w:p>
+      <w:pPr>
+        <w:rPr>
+          <w:rFonts w:cstheme="minorHAnsi"/>
+          <w:sz w:val="36"/>
+          <w:u w:val="single"/>
+        </w:rPr>
+      </w:pPr>
+    </w:p>
+    <w:p>
+      <w:pPr>
+        <w:rPr>
+          <w:rFonts w:cstheme="minorHAnsi"/>
+          <w:sz w:val="36"/>
+          <w:u w:val="single"/>
+        </w:rPr>
+      </w:pPr>
+    </w:p>
+    <w:p>
+      <w:pPr>
+        <w:rPr>
+          <w:rFonts w:cstheme="minorHAnsi"/>
+          <w:sz w:val="36"/>
+          <w:u w:val="single"/>
+        </w:rPr>
+      </w:pPr>
+    </w:p>
+    <w:p>
+      <w:pPr>
+        <w:rPr>
+          <w:rFonts w:cstheme="minorHAnsi"/>
+          <w:sz w:val="36"/>
+          <w:u w:val="single"/>
+        </w:rPr>
+      </w:pPr>
+    </w:p>
+    <w:p>
+      <w:pPr>
+        <w:rPr>
+          <w:rFonts w:cstheme="minorHAnsi"/>
+          <w:sz w:val="36"/>
+          <w:u w:val="single"/>
+        </w:rPr>
+      </w:pPr>
+    </w:p>
+    <w:p>
+      <w:pPr>
+        <w:rPr>
+          <w:rFonts w:cstheme="minorHAnsi"/>
+          <w:sz w:val="36"/>
+          <w:u w:val="single"/>
+        </w:rPr>
+      </w:pPr>
+    </w:p>
+    <w:p>
+      <w:pPr>
+        <w:rPr>
+          <w:rFonts w:cstheme="minorHAnsi"/>
+          <w:sz w:val="36"/>
+          <w:u w:val="single"/>
+        </w:rPr>
+      </w:pPr>
+      <w:r>
+        <w:rPr>
+          <w:rFonts w:cstheme="minorHAnsi"/>
+          <w:noProof/>
+          <w:sz w:val="36"/>
+          <w:u w:val="single"/>
+        </w:rPr>
+        <w:lastRenderedPageBreak/>
+        <w:drawing>
+          <wp:anchor distT="0" distB="0" distL="114300" distR="114300" simplePos="0" relativeHeight="251700224" behindDoc="0" locked="0" layoutInCell="1" allowOverlap="1">
+            <wp:simplePos x="0" y="0"/>
+            <wp:positionH relativeFrom="margin">
+              <wp:align>center</wp:align>
+            </wp:positionH>
+            <wp:positionV relativeFrom="paragraph">
+              <wp:posOffset>0</wp:posOffset>
+            </wp:positionV>
+            <wp:extent cx="3667125" cy="3676650"/>
+            <wp:effectExtent l="0" t="0" r="9525" b="0"/>
+            <wp:wrapThrough wrapText="bothSides">
+              <wp:wrapPolygon edited="0">
+                <wp:start x="0" y="0"/>
+                <wp:lineTo x="0" y="21488"/>
+                <wp:lineTo x="21544" y="21488"/>
+                <wp:lineTo x="21544" y="0"/>
+                <wp:lineTo x="0" y="0"/>
+              </wp:wrapPolygon>
+            </wp:wrapThrough>
+            <wp:docPr id="202" name="Imagen 202"/>
+            <wp:cNvGraphicFramePr>
+              <a:graphicFrameLocks xmlns:a="http://schemas.openxmlformats.org/drawingml/2006/main" noChangeAspect="1"/>
+            </wp:cNvGraphicFramePr>
+            <a:graphic xmlns:a="http://schemas.openxmlformats.org/drawingml/2006/main">
+              <a:graphicData uri="http://schemas.openxmlformats.org/drawingml/2006/picture">
+                <pic:pic xmlns:pic="http://schemas.openxmlformats.org/drawingml/2006/picture">
+                  <pic:nvPicPr>
+                    <pic:cNvPr id="202" name="DiagramaSecuencia07.jpg"/>
+                    <pic:cNvPicPr/>
+                  </pic:nvPicPr>
+                  <pic:blipFill>
+                    <a:blip r:embed="rId44">
+                      <a:extLst>
+                        <a:ext uri="{28A0092B-C50C-407E-A947-70E740481C1C}">
+                          <a14:useLocalDpi xmlns:a14="http://schemas.microsoft.com/office/drawing/2010/main" val="0"/>
+                        </a:ext>
+                      </a:extLst>
+                    </a:blip>
+                    <a:stretch>
+                      <a:fillRect/>
+                    </a:stretch>
+                  </pic:blipFill>
+                  <pic:spPr>
+                    <a:xfrm>
+                      <a:off x="0" y="0"/>
+                      <a:ext cx="3667125" cy="3676650"/>
+                    </a:xfrm>
+                    <a:prstGeom prst="rect">
+                      <a:avLst/>
+                    </a:prstGeom>
+                  </pic:spPr>
+                </pic:pic>
+              </a:graphicData>
+            </a:graphic>
+            <wp14:sizeRelH relativeFrom="margin">
+              <wp14:pctWidth>0</wp14:pctWidth>
+            </wp14:sizeRelH>
+            <wp14:sizeRelV relativeFrom="margin">
+              <wp14:pctHeight>0</wp14:pctHeight>
+            </wp14:sizeRelV>
+          </wp:anchor>
+        </w:drawing>
+      </w:r>
+      <w:r>
+        <w:rPr>
+          <w:rFonts w:ascii="Times New Roman" w:hAnsi="Times New Roman" w:cs="Times New Roman"/>
+          <w:sz w:val="24"/>
+          <w:szCs w:val="24"/>
+        </w:rPr>
+        <w:t>DS07</w:t>
+      </w:r>
+    </w:p>
+    <w:p>
+      <w:pPr>
+        <w:rPr>
+          <w:rFonts w:cstheme="minorHAnsi"/>
+          <w:sz w:val="36"/>
+          <w:u w:val="single"/>
+        </w:rPr>
+      </w:pPr>
+    </w:p>
+    <w:p>
+      <w:pPr>
+        <w:rPr>
+          <w:rFonts w:cstheme="minorHAnsi"/>
+          <w:sz w:val="36"/>
+          <w:u w:val="single"/>
+        </w:rPr>
+      </w:pPr>
+    </w:p>
+    <w:p>
+      <w:pPr>
+        <w:rPr>
+          <w:rFonts w:cstheme="minorHAnsi"/>
+          <w:sz w:val="36"/>
+          <w:u w:val="single"/>
+        </w:rPr>
+      </w:pPr>
+    </w:p>
+    <w:p>
+      <w:pPr>
+        <w:rPr>
+          <w:rFonts w:cstheme="minorHAnsi"/>
+          <w:sz w:val="36"/>
+          <w:u w:val="single"/>
+        </w:rPr>
+      </w:pPr>
+    </w:p>
+    <w:p>
+      <w:pPr>
+        <w:rPr>
+          <w:rFonts w:cstheme="minorHAnsi"/>
+          <w:sz w:val="36"/>
+          <w:u w:val="single"/>
+        </w:rPr>
+      </w:pPr>
+    </w:p>
+    <w:p>
+      <w:pPr>
+        <w:rPr>
+          <w:rFonts w:cstheme="minorHAnsi"/>
+          <w:sz w:val="36"/>
+          <w:u w:val="single"/>
+        </w:rPr>
+      </w:pPr>
+    </w:p>
+    <w:p>
+      <w:pPr>
+        <w:rPr>
+          <w:rFonts w:cstheme="minorHAnsi"/>
+          <w:sz w:val="36"/>
+          <w:u w:val="single"/>
+        </w:rPr>
+      </w:pPr>
+    </w:p>
+    <w:p>
+      <w:pPr>
+        <w:rPr>
+          <w:rFonts w:cstheme="minorHAnsi"/>
+          <w:sz w:val="36"/>
+          <w:u w:val="single"/>
+        </w:rPr>
+      </w:pPr>
+    </w:p>
+    <w:p>
+      <w:pPr>
+        <w:rPr>
+          <w:rFonts w:cstheme="minorHAnsi"/>
+          <w:sz w:val="36"/>
+          <w:u w:val="single"/>
+        </w:rPr>
+      </w:pPr>
+    </w:p>
+    <w:p>
+      <w:pPr>
+        <w:rPr>
+          <w:rFonts w:cstheme="minorHAnsi"/>
+          <w:sz w:val="36"/>
+          <w:u w:val="single"/>
+        </w:rPr>
+      </w:pPr>
+      <w:r>
+        <w:rPr>
+          <w:rFonts w:cstheme="minorHAnsi"/>
+          <w:noProof/>
+          <w:sz w:val="36"/>
+          <w:u w:val="single"/>
+        </w:rPr>
+        <w:drawing>
+          <wp:anchor distT="0" distB="0" distL="114300" distR="114300" simplePos="0" relativeHeight="251701248" behindDoc="0" locked="0" layoutInCell="1" allowOverlap="1">
+            <wp:simplePos x="0" y="0"/>
+            <wp:positionH relativeFrom="margin">
+              <wp:align>center</wp:align>
+            </wp:positionH>
+            <wp:positionV relativeFrom="paragraph">
+              <wp:posOffset>311785</wp:posOffset>
+            </wp:positionV>
+            <wp:extent cx="3671570" cy="3000375"/>
+            <wp:effectExtent l="0" t="0" r="5080" b="9525"/>
+            <wp:wrapThrough wrapText="bothSides">
+              <wp:wrapPolygon edited="0">
+                <wp:start x="0" y="0"/>
+                <wp:lineTo x="0" y="21531"/>
+                <wp:lineTo x="21518" y="21531"/>
+                <wp:lineTo x="21518" y="0"/>
+                <wp:lineTo x="0" y="0"/>
+              </wp:wrapPolygon>
+            </wp:wrapThrough>
+            <wp:docPr id="203" name="Imagen 203"/>
+            <wp:cNvGraphicFramePr>
+              <a:graphicFrameLocks xmlns:a="http://schemas.openxmlformats.org/drawingml/2006/main" noChangeAspect="1"/>
+            </wp:cNvGraphicFramePr>
+            <a:graphic xmlns:a="http://schemas.openxmlformats.org/drawingml/2006/main">
+              <a:graphicData uri="http://schemas.openxmlformats.org/drawingml/2006/picture">
+                <pic:pic xmlns:pic="http://schemas.openxmlformats.org/drawingml/2006/picture">
+                  <pic:nvPicPr>
+                    <pic:cNvPr id="203" name="DiagramaSecuencia08.jpg"/>
+                    <pic:cNvPicPr/>
+                  </pic:nvPicPr>
+                  <pic:blipFill>
+                    <a:blip r:embed="rId45">
+                      <a:extLst>
+                        <a:ext uri="{28A0092B-C50C-407E-A947-70E740481C1C}">
+                          <a14:useLocalDpi xmlns:a14="http://schemas.microsoft.com/office/drawing/2010/main" val="0"/>
+                        </a:ext>
+                      </a:extLst>
+                    </a:blip>
+                    <a:stretch>
+                      <a:fillRect/>
+                    </a:stretch>
+                  </pic:blipFill>
+                  <pic:spPr>
+                    <a:xfrm>
+                      <a:off x="0" y="0"/>
+                      <a:ext cx="3671570" cy="3000375"/>
+                    </a:xfrm>
+                    <a:prstGeom prst="rect">
+                      <a:avLst/>
+                    </a:prstGeom>
+                  </pic:spPr>
+                </pic:pic>
+              </a:graphicData>
+            </a:graphic>
+            <wp14:sizeRelH relativeFrom="margin">
+              <wp14:pctWidth>0</wp14:pctWidth>
+            </wp14:sizeRelH>
+            <wp14:sizeRelV relativeFrom="margin">
+              <wp14:pctHeight>0</wp14:pctHeight>
+            </wp14:sizeRelV>
+          </wp:anchor>
+        </w:drawing>
+      </w:r>
+    </w:p>
+    <w:p>
+      <w:pPr>
+        <w:rPr>
+          <w:rFonts w:cstheme="minorHAnsi"/>
+          <w:sz w:val="36"/>
+          <w:u w:val="single"/>
+        </w:rPr>
+      </w:pPr>
+      <w:r>
+        <w:rPr>
+          <w:rFonts w:ascii="Times New Roman" w:hAnsi="Times New Roman" w:cs="Times New Roman"/>
+          <w:sz w:val="24"/>
+          <w:szCs w:val="24"/>
+        </w:rPr>
+        <w:t>DS0</w:t>
+      </w:r>
+      <w:r>
+        <w:rPr>
+          <w:rFonts w:ascii="Times New Roman" w:hAnsi="Times New Roman" w:cs="Times New Roman"/>
+          <w:sz w:val="24"/>
+          <w:szCs w:val="24"/>
+        </w:rPr>
+        <w:t>8</w:t>
+      </w:r>
+    </w:p>
+    <w:p>
+      <w:pPr>
+        <w:rPr>
+          <w:rFonts w:cstheme="minorHAnsi"/>
+          <w:sz w:val="36"/>
+          <w:u w:val="single"/>
+        </w:rPr>
+      </w:pPr>
+    </w:p>
+    <w:p>
+      <w:pPr>
+        <w:rPr>
+          <w:rFonts w:cstheme="minorHAnsi"/>
+          <w:sz w:val="36"/>
+          <w:u w:val="single"/>
+        </w:rPr>
+      </w:pPr>
+    </w:p>
+    <w:p>
+      <w:pPr>
+        <w:rPr>
+          <w:rFonts w:cstheme="minorHAnsi"/>
+          <w:sz w:val="36"/>
+          <w:u w:val="single"/>
+        </w:rPr>
+      </w:pPr>
+    </w:p>
+    <w:p>
+      <w:pPr>
+        <w:rPr>
+          <w:rFonts w:cstheme="minorHAnsi"/>
+          <w:sz w:val="36"/>
+          <w:u w:val="single"/>
+        </w:rPr>
+      </w:pPr>
+    </w:p>
+    <w:p>
+      <w:pPr>
+        <w:rPr>
+          <w:rFonts w:cstheme="minorHAnsi"/>
+          <w:sz w:val="36"/>
+          <w:u w:val="single"/>
+        </w:rPr>
+      </w:pPr>
+    </w:p>
+    <w:p>
+      <w:pPr>
+        <w:rPr>
+          <w:rFonts w:cstheme="minorHAnsi"/>
+          <w:sz w:val="36"/>
+          <w:u w:val="single"/>
+        </w:rPr>
+      </w:pPr>
+    </w:p>
+    <w:p>
+      <w:pPr>
+        <w:rPr>
+          <w:rFonts w:cstheme="minorHAnsi"/>
+          <w:sz w:val="36"/>
+          <w:u w:val="single"/>
+        </w:rPr>
+      </w:pPr>
+    </w:p>
+    <w:p>
+      <w:pPr>
+        <w:rPr>
+          <w:rFonts w:cstheme="minorHAnsi"/>
+          <w:sz w:val="36"/>
+          <w:u w:val="single"/>
+        </w:rPr>
+      </w:pPr>
+    </w:p>
+    <w:p>
+      <w:pPr>
+        <w:rPr>
+          <w:rFonts w:cstheme="minorHAnsi"/>
+          <w:sz w:val="36"/>
+          <w:u w:val="single"/>
+        </w:rPr>
+      </w:pPr>
+    </w:p>
+    <w:p>
+      <w:pPr>
+        <w:rPr>
+          <w:rFonts w:cstheme="minorHAnsi"/>
+          <w:sz w:val="36"/>
+          <w:u w:val="single"/>
+        </w:rPr>
+      </w:pPr>
+    </w:p>
+    <w:p>
+      <w:pPr>
+        <w:rPr>
+          <w:rFonts w:ascii="Times New Roman" w:hAnsi="Times New Roman" w:cs="Times New Roman"/>
+          <w:sz w:val="24"/>
+          <w:szCs w:val="24"/>
+        </w:rPr>
+      </w:pPr>
+    </w:p>
+    <w:p>
+      <w:pPr>
+        <w:rPr>
+          <w:rFonts w:ascii="Times New Roman" w:hAnsi="Times New Roman" w:cs="Times New Roman"/>
+          <w:sz w:val="24"/>
+          <w:szCs w:val="24"/>
+        </w:rPr>
+      </w:pPr>
+      <w:r>
+        <w:rPr>
+          <w:rFonts w:ascii="Times New Roman" w:hAnsi="Times New Roman" w:cs="Times New Roman"/>
+          <w:noProof/>
+          <w:sz w:val="24"/>
+          <w:szCs w:val="24"/>
+        </w:rPr>
+        <w:lastRenderedPageBreak/>
+        <w:drawing>
+          <wp:anchor distT="0" distB="0" distL="114300" distR="114300" simplePos="0" relativeHeight="251704320" behindDoc="0" locked="0" layoutInCell="1" allowOverlap="1" wp14:anchorId="1E9AF6B9">
+            <wp:simplePos x="0" y="0"/>
+            <wp:positionH relativeFrom="margin">
+              <wp:align>center</wp:align>
+            </wp:positionH>
+            <wp:positionV relativeFrom="paragraph">
+              <wp:posOffset>0</wp:posOffset>
+            </wp:positionV>
+            <wp:extent cx="3886200" cy="3357880"/>
+            <wp:effectExtent l="0" t="0" r="0" b="0"/>
+            <wp:wrapThrough wrapText="bothSides">
+              <wp:wrapPolygon edited="0">
+                <wp:start x="0" y="0"/>
+                <wp:lineTo x="0" y="21445"/>
+                <wp:lineTo x="21494" y="21445"/>
+                <wp:lineTo x="21494" y="0"/>
+                <wp:lineTo x="0" y="0"/>
+              </wp:wrapPolygon>
+            </wp:wrapThrough>
+            <wp:docPr id="206" name="Imagen 206"/>
+            <wp:cNvGraphicFramePr>
+              <a:graphicFrameLocks xmlns:a="http://schemas.openxmlformats.org/drawingml/2006/main" noChangeAspect="1"/>
+            </wp:cNvGraphicFramePr>
+            <a:graphic xmlns:a="http://schemas.openxmlformats.org/drawingml/2006/main">
+              <a:graphicData uri="http://schemas.openxmlformats.org/drawingml/2006/picture">
+                <pic:pic xmlns:pic="http://schemas.openxmlformats.org/drawingml/2006/picture">
+                  <pic:nvPicPr>
+                    <pic:cNvPr id="206" name="DiagramaSecuencia09.jpg"/>
+                    <pic:cNvPicPr/>
+                  </pic:nvPicPr>
+                  <pic:blipFill>
+                    <a:blip r:embed="rId46">
+                      <a:extLst>
+                        <a:ext uri="{28A0092B-C50C-407E-A947-70E740481C1C}">
+                          <a14:useLocalDpi xmlns:a14="http://schemas.microsoft.com/office/drawing/2010/main" val="0"/>
+                        </a:ext>
+                      </a:extLst>
+                    </a:blip>
+                    <a:stretch>
+                      <a:fillRect/>
+                    </a:stretch>
+                  </pic:blipFill>
+                  <pic:spPr>
+                    <a:xfrm>
+                      <a:off x="0" y="0"/>
+                      <a:ext cx="3886200" cy="3357880"/>
+                    </a:xfrm>
+                    <a:prstGeom prst="rect">
+                      <a:avLst/>
+                    </a:prstGeom>
+                  </pic:spPr>
+                </pic:pic>
+              </a:graphicData>
+            </a:graphic>
+            <wp14:sizeRelH relativeFrom="margin">
+              <wp14:pctWidth>0</wp14:pctWidth>
+            </wp14:sizeRelH>
+            <wp14:sizeRelV relativeFrom="margin">
+              <wp14:pctHeight>0</wp14:pctHeight>
+            </wp14:sizeRelV>
+          </wp:anchor>
+        </w:drawing>
+      </w:r>
+      <w:r>
+        <w:rPr>
+          <w:rFonts w:ascii="Times New Roman" w:hAnsi="Times New Roman" w:cs="Times New Roman"/>
+          <w:sz w:val="24"/>
+          <w:szCs w:val="24"/>
+        </w:rPr>
+        <w:t>DS09</w:t>
+      </w:r>
+    </w:p>
+    <w:p>
+      <w:pPr>
+        <w:rPr>
+          <w:rFonts w:cstheme="minorHAnsi"/>
+          <w:sz w:val="36"/>
+        </w:rPr>
+      </w:pPr>
+    </w:p>
+    <w:p>
+      <w:pPr>
+        <w:rPr>
+          <w:rFonts w:ascii="Times New Roman" w:hAnsi="Times New Roman" w:cs="Times New Roman"/>
+          <w:sz w:val="24"/>
+          <w:szCs w:val="24"/>
+        </w:rPr>
+      </w:pPr>
+    </w:p>
+    <w:p>
+      <w:pPr>
+        <w:rPr>
+          <w:rFonts w:ascii="Times New Roman" w:hAnsi="Times New Roman" w:cs="Times New Roman"/>
+          <w:sz w:val="24"/>
+          <w:szCs w:val="24"/>
+        </w:rPr>
+      </w:pPr>
+    </w:p>
+    <w:p>
+      <w:pPr>
+        <w:rPr>
+          <w:rFonts w:ascii="Times New Roman" w:hAnsi="Times New Roman" w:cs="Times New Roman"/>
+          <w:sz w:val="24"/>
+          <w:szCs w:val="24"/>
+        </w:rPr>
+      </w:pPr>
+    </w:p>
+    <w:p>
+      <w:pPr>
+        <w:rPr>
+          <w:rFonts w:ascii="Times New Roman" w:hAnsi="Times New Roman" w:cs="Times New Roman"/>
+          <w:sz w:val="24"/>
+          <w:szCs w:val="24"/>
+        </w:rPr>
+      </w:pPr>
+    </w:p>
+    <w:p>
+      <w:pPr>
+        <w:rPr>
+          <w:rFonts w:ascii="Times New Roman" w:hAnsi="Times New Roman" w:cs="Times New Roman"/>
+          <w:sz w:val="24"/>
+          <w:szCs w:val="24"/>
+        </w:rPr>
+      </w:pPr>
+    </w:p>
+    <w:p>
+      <w:pPr>
+        <w:rPr>
+          <w:rFonts w:ascii="Times New Roman" w:hAnsi="Times New Roman" w:cs="Times New Roman"/>
+          <w:sz w:val="24"/>
+          <w:szCs w:val="24"/>
+        </w:rPr>
+      </w:pPr>
+    </w:p>
+    <w:p>
+      <w:pPr>
+        <w:rPr>
+          <w:rFonts w:ascii="Times New Roman" w:hAnsi="Times New Roman" w:cs="Times New Roman"/>
+          <w:sz w:val="24"/>
+          <w:szCs w:val="24"/>
+        </w:rPr>
+      </w:pPr>
+    </w:p>
+    <w:p>
+      <w:pPr>
+        <w:rPr>
+          <w:rFonts w:ascii="Times New Roman" w:hAnsi="Times New Roman" w:cs="Times New Roman"/>
+          <w:sz w:val="24"/>
+          <w:szCs w:val="24"/>
+        </w:rPr>
+      </w:pPr>
+    </w:p>
+    <w:p>
+      <w:pPr>
+        <w:rPr>
+          <w:rFonts w:ascii="Times New Roman" w:hAnsi="Times New Roman" w:cs="Times New Roman"/>
+          <w:sz w:val="24"/>
+          <w:szCs w:val="24"/>
+        </w:rPr>
+      </w:pPr>
+    </w:p>
+    <w:p>
+      <w:pPr>
+        <w:rPr>
+          <w:rFonts w:ascii="Times New Roman" w:hAnsi="Times New Roman" w:cs="Times New Roman"/>
+          <w:sz w:val="24"/>
+          <w:szCs w:val="24"/>
+        </w:rPr>
+      </w:pPr>
+    </w:p>
+    <w:p>
+      <w:pPr>
+        <w:rPr>
+          <w:rFonts w:ascii="Times New Roman" w:hAnsi="Times New Roman" w:cs="Times New Roman"/>
+          <w:sz w:val="24"/>
+          <w:szCs w:val="24"/>
+        </w:rPr>
+      </w:pPr>
+    </w:p>
+    <w:p>
+      <w:pPr>
+        <w:rPr>
+          <w:rFonts w:ascii="Times New Roman" w:hAnsi="Times New Roman" w:cs="Times New Roman"/>
+          <w:sz w:val="24"/>
+          <w:szCs w:val="24"/>
+        </w:rPr>
+      </w:pPr>
+    </w:p>
+    <w:p>
+      <w:pPr>
+        <w:rPr>
+          <w:rFonts w:cstheme="minorHAnsi"/>
+          <w:sz w:val="36"/>
+          <w:u w:val="single"/>
+        </w:rPr>
+      </w:pPr>
+      <w:r>
+        <w:rPr>
+          <w:rFonts w:ascii="Times New Roman" w:hAnsi="Times New Roman" w:cs="Times New Roman"/>
+          <w:sz w:val="24"/>
+          <w:szCs w:val="24"/>
+        </w:rPr>
+        <w:t>DS</w:t>
+      </w:r>
+      <w:r>
+        <w:rPr>
+          <w:rFonts w:cstheme="minorHAnsi"/>
+          <w:noProof/>
+          <w:sz w:val="36"/>
+          <w:u w:val="single"/>
+        </w:rPr>
+        <w:drawing>
+          <wp:anchor distT="0" distB="0" distL="114300" distR="114300" simplePos="0" relativeHeight="251702272" behindDoc="0" locked="0" layoutInCell="1" allowOverlap="1">
+            <wp:simplePos x="0" y="0"/>
+            <wp:positionH relativeFrom="margin">
+              <wp:posOffset>758190</wp:posOffset>
+            </wp:positionH>
+            <wp:positionV relativeFrom="paragraph">
+              <wp:posOffset>0</wp:posOffset>
+            </wp:positionV>
+            <wp:extent cx="3723640" cy="4370705"/>
+            <wp:effectExtent l="0" t="0" r="0" b="0"/>
+            <wp:wrapThrough wrapText="bothSides">
+              <wp:wrapPolygon edited="0">
+                <wp:start x="0" y="0"/>
+                <wp:lineTo x="0" y="21465"/>
+                <wp:lineTo x="21438" y="21465"/>
+                <wp:lineTo x="21438" y="0"/>
+                <wp:lineTo x="0" y="0"/>
+              </wp:wrapPolygon>
+            </wp:wrapThrough>
+            <wp:docPr id="204" name="Imagen 204"/>
+            <wp:cNvGraphicFramePr>
+              <a:graphicFrameLocks xmlns:a="http://schemas.openxmlformats.org/drawingml/2006/main" noChangeAspect="1"/>
+            </wp:cNvGraphicFramePr>
+            <a:graphic xmlns:a="http://schemas.openxmlformats.org/drawingml/2006/main">
+              <a:graphicData uri="http://schemas.openxmlformats.org/drawingml/2006/picture">
+                <pic:pic xmlns:pic="http://schemas.openxmlformats.org/drawingml/2006/picture">
+                  <pic:nvPicPr>
+                    <pic:cNvPr id="204" name="DiagramaSecuencia10.jpg"/>
+                    <pic:cNvPicPr/>
+                  </pic:nvPicPr>
+                  <pic:blipFill>
+                    <a:blip r:embed="rId47">
+                      <a:extLst>
+                        <a:ext uri="{28A0092B-C50C-407E-A947-70E740481C1C}">
+                          <a14:useLocalDpi xmlns:a14="http://schemas.microsoft.com/office/drawing/2010/main" val="0"/>
+                        </a:ext>
+                      </a:extLst>
+                    </a:blip>
+                    <a:stretch>
+                      <a:fillRect/>
+                    </a:stretch>
+                  </pic:blipFill>
+                  <pic:spPr>
+                    <a:xfrm>
+                      <a:off x="0" y="0"/>
+                      <a:ext cx="3723640" cy="4370705"/>
+                    </a:xfrm>
+                    <a:prstGeom prst="rect">
+                      <a:avLst/>
+                    </a:prstGeom>
+                  </pic:spPr>
+                </pic:pic>
+              </a:graphicData>
+            </a:graphic>
+            <wp14:sizeRelH relativeFrom="margin">
+              <wp14:pctWidth>0</wp14:pctWidth>
+            </wp14:sizeRelH>
+            <wp14:sizeRelV relativeFrom="margin">
+              <wp14:pctHeight>0</wp14:pctHeight>
+            </wp14:sizeRelV>
+          </wp:anchor>
+        </w:drawing>
+      </w:r>
+      <w:r>
+        <w:rPr>
+          <w:rFonts w:ascii="Times New Roman" w:hAnsi="Times New Roman" w:cs="Times New Roman"/>
+          <w:sz w:val="24"/>
+          <w:szCs w:val="24"/>
+        </w:rPr>
+        <w:t>10</w:t>
+      </w:r>
+    </w:p>
+    <w:p>
+      <w:pPr>
+        <w:rPr>
+          <w:rFonts w:cstheme="minorHAnsi"/>
+          <w:sz w:val="36"/>
+          <w:u w:val="single"/>
+        </w:rPr>
+      </w:pPr>
+    </w:p>
+    <w:p>
+      <w:pPr>
+        <w:rPr>
+          <w:rFonts w:cstheme="minorHAnsi"/>
+          <w:sz w:val="36"/>
+          <w:u w:val="single"/>
+        </w:rPr>
+      </w:pPr>
+    </w:p>
+    <w:p>
+      <w:pPr>
+        <w:rPr>
+          <w:rFonts w:cstheme="minorHAnsi"/>
+          <w:sz w:val="36"/>
+          <w:u w:val="single"/>
+        </w:rPr>
+      </w:pPr>
+    </w:p>
+    <w:p>
+      <w:pPr>
+        <w:rPr>
+          <w:rFonts w:cstheme="minorHAnsi"/>
+          <w:sz w:val="36"/>
+          <w:u w:val="single"/>
+        </w:rPr>
+      </w:pPr>
+    </w:p>
+    <w:p>
+      <w:pPr>
+        <w:rPr>
+          <w:rFonts w:cstheme="minorHAnsi"/>
+          <w:sz w:val="36"/>
+          <w:u w:val="single"/>
+        </w:rPr>
+      </w:pPr>
+    </w:p>
+    <w:p>
+      <w:pPr>
+        <w:rPr>
+          <w:rFonts w:cstheme="minorHAnsi"/>
+          <w:sz w:val="36"/>
+          <w:u w:val="single"/>
+        </w:rPr>
+      </w:pPr>
+    </w:p>
+    <w:p>
+      <w:pPr>
+        <w:rPr>
+          <w:rFonts w:cstheme="minorHAnsi"/>
+          <w:sz w:val="36"/>
+          <w:u w:val="single"/>
+        </w:rPr>
+      </w:pPr>
+    </w:p>
+    <w:p>
+      <w:pPr>
+        <w:rPr>
+          <w:rFonts w:cstheme="minorHAnsi"/>
+          <w:sz w:val="36"/>
+          <w:u w:val="single"/>
+        </w:rPr>
+      </w:pPr>
+    </w:p>
+    <w:p>
+      <w:pPr>
+        <w:rPr>
+          <w:rFonts w:cstheme="minorHAnsi"/>
+          <w:sz w:val="36"/>
+          <w:u w:val="single"/>
+        </w:rPr>
+      </w:pPr>
+    </w:p>
+    <w:p>
+      <w:pPr>
+        <w:rPr>
+          <w:rFonts w:cstheme="minorHAnsi"/>
+          <w:sz w:val="36"/>
+          <w:u w:val="single"/>
+        </w:rPr>
+      </w:pPr>
+    </w:p>
+    <w:p>
+      <w:pPr>
+        <w:rPr>
+          <w:rFonts w:cstheme="minorHAnsi"/>
+          <w:sz w:val="36"/>
+          <w:u w:val="single"/>
+        </w:rPr>
+      </w:pPr>
+      <w:r>
+        <w:rPr>
+          <w:rFonts w:ascii="Times New Roman" w:hAnsi="Times New Roman" w:cs="Times New Roman"/>
+          <w:sz w:val="24"/>
+          <w:szCs w:val="24"/>
+        </w:rPr>
+        <w:lastRenderedPageBreak/>
+        <w:t>DS</w:t>
+      </w:r>
+      <w:r>
+        <w:rPr>
+          <w:rFonts w:cstheme="minorHAnsi"/>
+          <w:noProof/>
+          <w:sz w:val="36"/>
+          <w:u w:val="single"/>
+        </w:rPr>
+        <w:drawing>
+          <wp:anchor distT="0" distB="0" distL="114300" distR="114300" simplePos="0" relativeHeight="251703296" behindDoc="0" locked="0" layoutInCell="1" allowOverlap="1">
+            <wp:simplePos x="0" y="0"/>
+            <wp:positionH relativeFrom="margin">
+              <wp:align>center</wp:align>
+            </wp:positionH>
+            <wp:positionV relativeFrom="paragraph">
+              <wp:posOffset>10795</wp:posOffset>
+            </wp:positionV>
+            <wp:extent cx="4065270" cy="3476625"/>
+            <wp:effectExtent l="0" t="0" r="0" b="9525"/>
+            <wp:wrapThrough wrapText="bothSides">
+              <wp:wrapPolygon edited="0">
+                <wp:start x="0" y="0"/>
+                <wp:lineTo x="0" y="21541"/>
+                <wp:lineTo x="21458" y="21541"/>
+                <wp:lineTo x="21458" y="0"/>
+                <wp:lineTo x="0" y="0"/>
+              </wp:wrapPolygon>
+            </wp:wrapThrough>
+            <wp:docPr id="205" name="Imagen 205"/>
+            <wp:cNvGraphicFramePr>
+              <a:graphicFrameLocks xmlns:a="http://schemas.openxmlformats.org/drawingml/2006/main" noChangeAspect="1"/>
+            </wp:cNvGraphicFramePr>
+            <a:graphic xmlns:a="http://schemas.openxmlformats.org/drawingml/2006/main">
+              <a:graphicData uri="http://schemas.openxmlformats.org/drawingml/2006/picture">
+                <pic:pic xmlns:pic="http://schemas.openxmlformats.org/drawingml/2006/picture">
+                  <pic:nvPicPr>
+                    <pic:cNvPr id="205" name="DiagramaSecuencia11.jpg"/>
+                    <pic:cNvPicPr/>
+                  </pic:nvPicPr>
+                  <pic:blipFill>
+                    <a:blip r:embed="rId48">
+                      <a:extLst>
+                        <a:ext uri="{28A0092B-C50C-407E-A947-70E740481C1C}">
+                          <a14:useLocalDpi xmlns:a14="http://schemas.microsoft.com/office/drawing/2010/main" val="0"/>
+                        </a:ext>
+                      </a:extLst>
+                    </a:blip>
+                    <a:stretch>
+                      <a:fillRect/>
+                    </a:stretch>
+                  </pic:blipFill>
+                  <pic:spPr>
+                    <a:xfrm>
+                      <a:off x="0" y="0"/>
+                      <a:ext cx="4065270" cy="3476625"/>
+                    </a:xfrm>
+                    <a:prstGeom prst="rect">
+                      <a:avLst/>
+                    </a:prstGeom>
+                  </pic:spPr>
+                </pic:pic>
+              </a:graphicData>
+            </a:graphic>
+            <wp14:sizeRelH relativeFrom="margin">
+              <wp14:pctWidth>0</wp14:pctWidth>
+            </wp14:sizeRelH>
+            <wp14:sizeRelV relativeFrom="margin">
+              <wp14:pctHeight>0</wp14:pctHeight>
+            </wp14:sizeRelV>
+          </wp:anchor>
+        </w:drawing>
+      </w:r>
+      <w:r>
+        <w:rPr>
+          <w:rFonts w:ascii="Times New Roman" w:hAnsi="Times New Roman" w:cs="Times New Roman"/>
+          <w:sz w:val="24"/>
+          <w:szCs w:val="24"/>
+        </w:rPr>
+        <w:t>1</w:t>
+      </w:r>
+      <w:r>
+        <w:rPr>
+          <w:rFonts w:ascii="Times New Roman" w:hAnsi="Times New Roman" w:cs="Times New Roman"/>
+          <w:sz w:val="24"/>
+          <w:szCs w:val="24"/>
+        </w:rPr>
+        <w:t>1</w:t>
+      </w:r>
+    </w:p>
+    <w:p>
+      <w:pPr>
+        <w:rPr>
+          <w:rFonts w:cstheme="minorHAnsi"/>
+          <w:sz w:val="36"/>
+          <w:u w:val="single"/>
+        </w:rPr>
+      </w:pPr>
+    </w:p>
+    <w:p>
+      <w:pPr>
+        <w:rPr>
+          <w:rFonts w:cstheme="minorHAnsi"/>
+          <w:sz w:val="36"/>
+          <w:u w:val="single"/>
+        </w:rPr>
+      </w:pPr>
+    </w:p>
+    <w:p>
+      <w:pPr>
+        <w:rPr>
+          <w:rFonts w:cstheme="minorHAnsi"/>
+          <w:sz w:val="36"/>
+          <w:u w:val="single"/>
+        </w:rPr>
+      </w:pPr>
+    </w:p>
+    <w:p>
+      <w:pPr>
+        <w:rPr>
+          <w:rFonts w:cstheme="minorHAnsi"/>
+          <w:sz w:val="36"/>
+          <w:u w:val="single"/>
+        </w:rPr>
+      </w:pPr>
+    </w:p>
+    <w:p>
+      <w:pPr>
+        <w:rPr>
+          <w:rFonts w:cstheme="minorHAnsi"/>
+          <w:sz w:val="36"/>
+          <w:u w:val="single"/>
+        </w:rPr>
+      </w:pPr>
+    </w:p>
+    <w:p>
+      <w:pPr>
+        <w:rPr>
+          <w:rFonts w:cstheme="minorHAnsi"/>
+          <w:sz w:val="36"/>
+          <w:u w:val="single"/>
+        </w:rPr>
+      </w:pPr>
+    </w:p>
+    <w:p>
+      <w:pPr>
+        <w:rPr>
+          <w:rFonts w:cstheme="minorHAnsi"/>
+          <w:sz w:val="36"/>
+          <w:u w:val="single"/>
+        </w:rPr>
+      </w:pPr>
+    </w:p>
+    <w:p>
+      <w:pPr>
+        <w:rPr>
+          <w:rFonts w:cstheme="minorHAnsi"/>
+          <w:sz w:val="36"/>
+          <w:u w:val="single"/>
+        </w:rPr>
+      </w:pPr>
+    </w:p>
+    <w:p>
+      <w:pPr>
+        <w:rPr>
+          <w:rFonts w:cstheme="minorHAnsi"/>
+          <w:sz w:val="36"/>
+          <w:u w:val="single"/>
+        </w:rPr>
+      </w:pPr>
+    </w:p>
+    <w:p>
+      <w:pPr>
+        <w:rPr>
+          <w:rFonts w:ascii="Times New Roman" w:hAnsi="Times New Roman" w:cs="Times New Roman"/>
+          <w:sz w:val="24"/>
+          <w:szCs w:val="24"/>
+        </w:rPr>
+      </w:pPr>
+      <w:r>
+        <w:rPr>
+          <w:rFonts w:cstheme="minorHAnsi"/>
+          <w:noProof/>
+          <w:sz w:val="36"/>
+          <w:u w:val="single"/>
+        </w:rPr>
+        <w:drawing>
+          <wp:anchor distT="0" distB="0" distL="114300" distR="114300" simplePos="0" relativeHeight="251705344" behindDoc="0" locked="0" layoutInCell="1" allowOverlap="1">
+            <wp:simplePos x="0" y="0"/>
+            <wp:positionH relativeFrom="margin">
+              <wp:posOffset>672465</wp:posOffset>
+            </wp:positionH>
+            <wp:positionV relativeFrom="paragraph">
+              <wp:posOffset>9525</wp:posOffset>
+            </wp:positionV>
+            <wp:extent cx="4076700" cy="4505325"/>
+            <wp:effectExtent l="0" t="0" r="0" b="9525"/>
+            <wp:wrapThrough wrapText="bothSides">
+              <wp:wrapPolygon edited="0">
+                <wp:start x="0" y="0"/>
+                <wp:lineTo x="0" y="21554"/>
+                <wp:lineTo x="21499" y="21554"/>
+                <wp:lineTo x="21499" y="0"/>
+                <wp:lineTo x="0" y="0"/>
+              </wp:wrapPolygon>
+            </wp:wrapThrough>
+            <wp:docPr id="207" name="Imagen 207"/>
+            <wp:cNvGraphicFramePr>
+              <a:graphicFrameLocks xmlns:a="http://schemas.openxmlformats.org/drawingml/2006/main" noChangeAspect="1"/>
+            </wp:cNvGraphicFramePr>
+            <a:graphic xmlns:a="http://schemas.openxmlformats.org/drawingml/2006/main">
+              <a:graphicData uri="http://schemas.openxmlformats.org/drawingml/2006/picture">
+                <pic:pic xmlns:pic="http://schemas.openxmlformats.org/drawingml/2006/picture">
+                  <pic:nvPicPr>
+                    <pic:cNvPr id="207" name="DiagramaSecuencia12.jpg"/>
+                    <pic:cNvPicPr/>
+                  </pic:nvPicPr>
+                  <pic:blipFill>
+                    <a:blip r:embed="rId49">
+                      <a:extLst>
+                        <a:ext uri="{28A0092B-C50C-407E-A947-70E740481C1C}">
+                          <a14:useLocalDpi xmlns:a14="http://schemas.microsoft.com/office/drawing/2010/main" val="0"/>
+                        </a:ext>
+                      </a:extLst>
+                    </a:blip>
+                    <a:stretch>
+                      <a:fillRect/>
+                    </a:stretch>
+                  </pic:blipFill>
+                  <pic:spPr>
+                    <a:xfrm>
+                      <a:off x="0" y="0"/>
+                      <a:ext cx="4076700" cy="4505325"/>
+                    </a:xfrm>
+                    <a:prstGeom prst="rect">
+                      <a:avLst/>
+                    </a:prstGeom>
+                  </pic:spPr>
+                </pic:pic>
+              </a:graphicData>
+            </a:graphic>
+            <wp14:sizeRelH relativeFrom="margin">
+              <wp14:pctWidth>0</wp14:pctWidth>
+            </wp14:sizeRelH>
+            <wp14:sizeRelV relativeFrom="margin">
+              <wp14:pctHeight>0</wp14:pctHeight>
+            </wp14:sizeRelV>
+          </wp:anchor>
+        </w:drawing>
+      </w:r>
+      <w:r>
+        <w:rPr>
+          <w:rFonts w:ascii="Times New Roman" w:hAnsi="Times New Roman" w:cs="Times New Roman"/>
+          <w:sz w:val="24"/>
+          <w:szCs w:val="24"/>
+        </w:rPr>
+        <w:t>DS12</w:t>
+      </w:r>
+    </w:p>
+    <w:p>
+      <w:pPr>
+        <w:rPr>
+          <w:rFonts w:cstheme="minorHAnsi"/>
+          <w:sz w:val="36"/>
+          <w:u w:val="single"/>
+        </w:rPr>
+      </w:pPr>
+    </w:p>
+    <w:p>
+      <w:pPr>
+        <w:rPr>
+          <w:rFonts w:cstheme="minorHAnsi"/>
+          <w:sz w:val="36"/>
+          <w:u w:val="single"/>
+        </w:rPr>
+      </w:pPr>
+    </w:p>
+    <w:p>
+      <w:pPr>
+        <w:rPr>
+          <w:rFonts w:cstheme="minorHAnsi"/>
+          <w:sz w:val="36"/>
+          <w:u w:val="single"/>
+        </w:rPr>
+      </w:pPr>
+    </w:p>
+    <w:p>
+      <w:pPr>
+        <w:rPr>
+          <w:rFonts w:cstheme="minorHAnsi"/>
+          <w:sz w:val="36"/>
+          <w:u w:val="single"/>
+        </w:rPr>
+      </w:pPr>
+    </w:p>
+    <w:p>
+      <w:pPr>
+        <w:rPr>
+          <w:rFonts w:cstheme="minorHAnsi"/>
+          <w:sz w:val="36"/>
+          <w:u w:val="single"/>
+        </w:rPr>
+      </w:pPr>
+    </w:p>
+    <w:p>
+      <w:pPr>
+        <w:rPr>
+          <w:rFonts w:cstheme="minorHAnsi"/>
+          <w:sz w:val="36"/>
+          <w:u w:val="single"/>
+        </w:rPr>
+      </w:pPr>
+    </w:p>
+    <w:p>
+      <w:pPr>
+        <w:rPr>
+          <w:rFonts w:cstheme="minorHAnsi"/>
+          <w:sz w:val="36"/>
+          <w:u w:val="single"/>
+        </w:rPr>
+      </w:pPr>
+    </w:p>
+    <w:p>
+      <w:pPr>
+        <w:rPr>
+          <w:rFonts w:cstheme="minorHAnsi"/>
+          <w:sz w:val="36"/>
+          <w:u w:val="single"/>
+        </w:rPr>
+      </w:pPr>
+    </w:p>
+    <w:p>
+      <w:pPr>
+        <w:rPr>
+          <w:rFonts w:cstheme="minorHAnsi"/>
+          <w:sz w:val="36"/>
+          <w:u w:val="single"/>
+        </w:rPr>
+      </w:pPr>
+    </w:p>
+    <w:p>
+      <w:pPr>
+        <w:rPr>
+          <w:rFonts w:cstheme="minorHAnsi"/>
+          <w:sz w:val="36"/>
+          <w:u w:val="single"/>
+        </w:rPr>
+      </w:pPr>
+    </w:p>
+    <w:p>
+      <w:pPr>
+        <w:rPr>
+          <w:rFonts w:cstheme="minorHAnsi"/>
+          <w:sz w:val="36"/>
+          <w:u w:val="single"/>
+        </w:rPr>
+      </w:pPr>
+    </w:p>
+    <w:p>
+      <w:pPr>
+        <w:rPr>
+          <w:rFonts w:ascii="Times New Roman" w:hAnsi="Times New Roman" w:cs="Times New Roman"/>
+          <w:sz w:val="24"/>
+          <w:szCs w:val="24"/>
+        </w:rPr>
+      </w:pPr>
+    </w:p>
+    <w:p>
+      <w:pPr>
+        <w:rPr>
+          <w:rFonts w:ascii="Times New Roman" w:hAnsi="Times New Roman" w:cs="Times New Roman"/>
+          <w:sz w:val="24"/>
+          <w:szCs w:val="24"/>
+        </w:rPr>
+      </w:pPr>
+      <w:r>
+        <w:rPr>
+          <w:rFonts w:cstheme="minorHAnsi"/>
+          <w:noProof/>
+          <w:sz w:val="36"/>
+          <w:u w:val="single"/>
+        </w:rPr>
+        <w:lastRenderedPageBreak/>
+        <w:drawing>
+          <wp:anchor distT="0" distB="0" distL="114300" distR="114300" simplePos="0" relativeHeight="251707392" behindDoc="0" locked="0" layoutInCell="1" allowOverlap="1">
+            <wp:simplePos x="0" y="0"/>
+            <wp:positionH relativeFrom="margin">
+              <wp:align>center</wp:align>
+            </wp:positionH>
+            <wp:positionV relativeFrom="paragraph">
+              <wp:posOffset>5080</wp:posOffset>
+            </wp:positionV>
+            <wp:extent cx="3660140" cy="3815715"/>
+            <wp:effectExtent l="0" t="0" r="0" b="0"/>
+            <wp:wrapThrough wrapText="bothSides">
+              <wp:wrapPolygon edited="0">
+                <wp:start x="0" y="0"/>
+                <wp:lineTo x="0" y="21460"/>
+                <wp:lineTo x="21473" y="21460"/>
+                <wp:lineTo x="21473" y="0"/>
+                <wp:lineTo x="0" y="0"/>
+              </wp:wrapPolygon>
+            </wp:wrapThrough>
+            <wp:docPr id="208" name="Imagen 208"/>
+            <wp:cNvGraphicFramePr>
+              <a:graphicFrameLocks xmlns:a="http://schemas.openxmlformats.org/drawingml/2006/main" noChangeAspect="1"/>
+            </wp:cNvGraphicFramePr>
+            <a:graphic xmlns:a="http://schemas.openxmlformats.org/drawingml/2006/main">
+              <a:graphicData uri="http://schemas.openxmlformats.org/drawingml/2006/picture">
+                <pic:pic xmlns:pic="http://schemas.openxmlformats.org/drawingml/2006/picture">
+                  <pic:nvPicPr>
+                    <pic:cNvPr id="208" name="DiagramaSecuencia13.jpg"/>
+                    <pic:cNvPicPr/>
+                  </pic:nvPicPr>
+                  <pic:blipFill>
+                    <a:blip r:embed="rId50">
+                      <a:extLst>
+                        <a:ext uri="{28A0092B-C50C-407E-A947-70E740481C1C}">
+                          <a14:useLocalDpi xmlns:a14="http://schemas.microsoft.com/office/drawing/2010/main" val="0"/>
+                        </a:ext>
+                      </a:extLst>
+                    </a:blip>
+                    <a:stretch>
+                      <a:fillRect/>
+                    </a:stretch>
+                  </pic:blipFill>
+                  <pic:spPr>
+                    <a:xfrm>
+                      <a:off x="0" y="0"/>
+                      <a:ext cx="3660140" cy="3815715"/>
+                    </a:xfrm>
+                    <a:prstGeom prst="rect">
+                      <a:avLst/>
+                    </a:prstGeom>
+                  </pic:spPr>
+                </pic:pic>
+              </a:graphicData>
+            </a:graphic>
+            <wp14:sizeRelH relativeFrom="margin">
+              <wp14:pctWidth>0</wp14:pctWidth>
+            </wp14:sizeRelH>
+            <wp14:sizeRelV relativeFrom="margin">
+              <wp14:pctHeight>0</wp14:pctHeight>
+            </wp14:sizeRelV>
+          </wp:anchor>
+        </w:drawing>
+      </w:r>
+      <w:r>
+        <w:rPr>
+          <w:rFonts w:ascii="Times New Roman" w:hAnsi="Times New Roman" w:cs="Times New Roman"/>
+          <w:sz w:val="24"/>
+          <w:szCs w:val="24"/>
+        </w:rPr>
+        <w:t>DS1</w:t>
+      </w:r>
+      <w:r>
+        <w:rPr>
+          <w:rFonts w:ascii="Times New Roman" w:hAnsi="Times New Roman" w:cs="Times New Roman"/>
+          <w:sz w:val="24"/>
+          <w:szCs w:val="24"/>
+        </w:rPr>
+        <w:t>3</w:t>
+      </w:r>
+    </w:p>
+    <w:p>
+      <w:pPr>
+        <w:rPr>
+          <w:rFonts w:cstheme="minorHAnsi"/>
+          <w:sz w:val="36"/>
+          <w:u w:val="single"/>
+        </w:rPr>
+      </w:pPr>
+    </w:p>
+    <w:p>
+      <w:pPr>
+        <w:rPr>
+          <w:rFonts w:cstheme="minorHAnsi"/>
+          <w:sz w:val="36"/>
+          <w:u w:val="single"/>
+        </w:rPr>
+      </w:pPr>
+    </w:p>
+    <w:p>
+      <w:pPr>
+        <w:rPr>
+          <w:rFonts w:cstheme="minorHAnsi"/>
+          <w:sz w:val="36"/>
+          <w:u w:val="single"/>
+        </w:rPr>
+      </w:pPr>
+    </w:p>
+    <w:p>
+      <w:pPr>
+        <w:rPr>
+          <w:rFonts w:cstheme="minorHAnsi"/>
+          <w:sz w:val="36"/>
+          <w:u w:val="single"/>
+        </w:rPr>
+      </w:pPr>
+    </w:p>
+    <w:p>
+      <w:pPr>
+        <w:rPr>
+          <w:rFonts w:cstheme="minorHAnsi"/>
+          <w:sz w:val="36"/>
+          <w:u w:val="single"/>
+        </w:rPr>
+      </w:pPr>
+    </w:p>
+    <w:p>
+      <w:pPr>
+        <w:rPr>
+          <w:rFonts w:cstheme="minorHAnsi"/>
+          <w:sz w:val="36"/>
+          <w:u w:val="single"/>
+        </w:rPr>
+      </w:pPr>
+    </w:p>
+    <w:p>
+      <w:pPr>
+        <w:rPr>
+          <w:rFonts w:cstheme="minorHAnsi"/>
+          <w:sz w:val="36"/>
+          <w:u w:val="single"/>
+        </w:rPr>
+      </w:pPr>
+    </w:p>
+    <w:p>
+      <w:pPr>
+        <w:rPr>
+          <w:rFonts w:cstheme="minorHAnsi"/>
+          <w:sz w:val="36"/>
+          <w:u w:val="single"/>
+        </w:rPr>
+      </w:pPr>
+    </w:p>
+    <w:p>
+      <w:pPr>
+        <w:rPr>
+          <w:rFonts w:cstheme="minorHAnsi"/>
+          <w:sz w:val="36"/>
+          <w:u w:val="single"/>
+        </w:rPr>
+      </w:pPr>
+    </w:p>
+    <w:p>
+      <w:pPr>
+        <w:rPr>
+          <w:rFonts w:cstheme="minorHAnsi"/>
+          <w:sz w:val="36"/>
+          <w:u w:val="single"/>
+        </w:rPr>
+      </w:pPr>
+    </w:p>
+    <w:p>
+      <w:pPr>
+        <w:rPr>
+          <w:rFonts w:cstheme="minorHAnsi"/>
+          <w:sz w:val="36"/>
+          <w:u w:val="single"/>
+        </w:rPr>
+      </w:pPr>
+    </w:p>
+    <w:p>
+      <w:pPr>
+        <w:rPr>
+          <w:rFonts w:ascii="Times New Roman" w:hAnsi="Times New Roman" w:cs="Times New Roman"/>
+          <w:sz w:val="24"/>
+          <w:szCs w:val="24"/>
+        </w:rPr>
+      </w:pPr>
+      <w:r>
+        <w:rPr>
+          <w:rFonts w:ascii="Times New Roman" w:hAnsi="Times New Roman" w:cs="Times New Roman"/>
+          <w:sz w:val="24"/>
+          <w:szCs w:val="24"/>
+        </w:rPr>
+        <w:t>DS1</w:t>
+      </w:r>
+      <w:r>
+        <w:rPr>
+          <w:rFonts w:cstheme="minorHAnsi"/>
+          <w:noProof/>
+          <w:sz w:val="36"/>
+          <w:u w:val="single"/>
+        </w:rPr>
+        <w:drawing>
+          <wp:anchor distT="0" distB="0" distL="114300" distR="114300" simplePos="0" relativeHeight="251706368" behindDoc="0" locked="0" layoutInCell="1" allowOverlap="1">
+            <wp:simplePos x="0" y="0"/>
+            <wp:positionH relativeFrom="margin">
+              <wp:align>center</wp:align>
+            </wp:positionH>
+            <wp:positionV relativeFrom="paragraph">
+              <wp:posOffset>13335</wp:posOffset>
+            </wp:positionV>
+            <wp:extent cx="3694430" cy="3723640"/>
+            <wp:effectExtent l="0" t="0" r="1270" b="0"/>
+            <wp:wrapThrough wrapText="bothSides">
+              <wp:wrapPolygon edited="0">
+                <wp:start x="0" y="0"/>
+                <wp:lineTo x="0" y="21438"/>
+                <wp:lineTo x="21496" y="21438"/>
+                <wp:lineTo x="21496" y="0"/>
+                <wp:lineTo x="0" y="0"/>
+              </wp:wrapPolygon>
+            </wp:wrapThrough>
+            <wp:docPr id="209" name="Imagen 209"/>
+            <wp:cNvGraphicFramePr>
+              <a:graphicFrameLocks xmlns:a="http://schemas.openxmlformats.org/drawingml/2006/main" noChangeAspect="1"/>
+            </wp:cNvGraphicFramePr>
+            <a:graphic xmlns:a="http://schemas.openxmlformats.org/drawingml/2006/main">
+              <a:graphicData uri="http://schemas.openxmlformats.org/drawingml/2006/picture">
+                <pic:pic xmlns:pic="http://schemas.openxmlformats.org/drawingml/2006/picture">
+                  <pic:nvPicPr>
+                    <pic:cNvPr id="209" name="DiagramaSecuencia14.jpg"/>
+                    <pic:cNvPicPr/>
+                  </pic:nvPicPr>
+                  <pic:blipFill>
+                    <a:blip r:embed="rId51">
+                      <a:extLst>
+                        <a:ext uri="{28A0092B-C50C-407E-A947-70E740481C1C}">
+                          <a14:useLocalDpi xmlns:a14="http://schemas.microsoft.com/office/drawing/2010/main" val="0"/>
+                        </a:ext>
+                      </a:extLst>
+                    </a:blip>
+                    <a:stretch>
+                      <a:fillRect/>
+                    </a:stretch>
+                  </pic:blipFill>
+                  <pic:spPr>
+                    <a:xfrm>
+                      <a:off x="0" y="0"/>
+                      <a:ext cx="3694430" cy="3723640"/>
+                    </a:xfrm>
+                    <a:prstGeom prst="rect">
+                      <a:avLst/>
+                    </a:prstGeom>
+                  </pic:spPr>
+                </pic:pic>
+              </a:graphicData>
+            </a:graphic>
+            <wp14:sizeRelH relativeFrom="margin">
+              <wp14:pctWidth>0</wp14:pctWidth>
+            </wp14:sizeRelH>
+            <wp14:sizeRelV relativeFrom="margin">
+              <wp14:pctHeight>0</wp14:pctHeight>
+            </wp14:sizeRelV>
+          </wp:anchor>
+        </w:drawing>
+      </w:r>
+      <w:r>
+        <w:rPr>
+          <w:rFonts w:ascii="Times New Roman" w:hAnsi="Times New Roman" w:cs="Times New Roman"/>
+          <w:sz w:val="24"/>
+          <w:szCs w:val="24"/>
+        </w:rPr>
+        <w:t>4</w:t>
+      </w:r>
+    </w:p>
+    <w:p>
+      <w:pPr>
+        <w:rPr>
+          <w:rFonts w:cstheme="minorHAnsi"/>
+          <w:sz w:val="36"/>
+          <w:u w:val="single"/>
+        </w:rPr>
+      </w:pPr>
+    </w:p>
+    <w:p>
+      <w:pPr>
+        <w:rPr>
+          <w:rFonts w:cstheme="minorHAnsi"/>
+          <w:sz w:val="36"/>
+          <w:u w:val="single"/>
+        </w:rPr>
+      </w:pPr>
+    </w:p>
+    <w:p>
+      <w:pPr>
+        <w:rPr>
+          <w:rFonts w:cstheme="minorHAnsi"/>
+          <w:sz w:val="36"/>
+          <w:u w:val="single"/>
+        </w:rPr>
+      </w:pPr>
+    </w:p>
+    <w:p>
+      <w:pPr>
+        <w:rPr>
+          <w:rFonts w:cstheme="minorHAnsi"/>
+          <w:sz w:val="36"/>
+          <w:u w:val="single"/>
+        </w:rPr>
+      </w:pPr>
+    </w:p>
+    <w:p>
+      <w:pPr>
+        <w:rPr>
+          <w:rFonts w:cstheme="minorHAnsi"/>
+          <w:sz w:val="36"/>
+          <w:u w:val="single"/>
+        </w:rPr>
+      </w:pPr>
+    </w:p>
+    <w:p>
+      <w:pPr>
+        <w:rPr>
+          <w:rFonts w:cstheme="minorHAnsi"/>
+          <w:sz w:val="36"/>
+          <w:u w:val="single"/>
+        </w:rPr>
+      </w:pPr>
+    </w:p>
+    <w:p>
+      <w:pPr>
+        <w:rPr>
+          <w:rFonts w:cstheme="minorHAnsi"/>
+          <w:sz w:val="36"/>
+          <w:u w:val="single"/>
+        </w:rPr>
+      </w:pPr>
+    </w:p>
+    <w:p>
+      <w:pPr>
+        <w:rPr>
+          <w:rFonts w:cstheme="minorHAnsi"/>
+          <w:sz w:val="36"/>
+          <w:u w:val="single"/>
+        </w:rPr>
+      </w:pPr>
+    </w:p>
+    <w:p>
+      <w:pPr>
+        <w:rPr>
+          <w:rFonts w:cstheme="minorHAnsi"/>
+          <w:sz w:val="36"/>
+          <w:u w:val="single"/>
+        </w:rPr>
+      </w:pPr>
+    </w:p>
+    <w:p>
+      <w:pPr>
+        <w:rPr>
+          <w:rFonts w:ascii="Times New Roman" w:hAnsi="Times New Roman" w:cs="Times New Roman"/>
+          <w:sz w:val="24"/>
+          <w:szCs w:val="24"/>
+        </w:rPr>
+      </w:pPr>
+      <w:r>
+        <w:rPr>
+          <w:rFonts w:ascii="Times New Roman" w:hAnsi="Times New Roman" w:cs="Times New Roman"/>
+          <w:sz w:val="24"/>
+          <w:szCs w:val="24"/>
+        </w:rPr>
+        <w:t>DS1</w:t>
+      </w:r>
+      <w:r>
+        <w:rPr>
+          <w:rFonts w:ascii="Times New Roman" w:hAnsi="Times New Roman" w:cs="Times New Roman"/>
+          <w:sz w:val="24"/>
+          <w:szCs w:val="24"/>
+        </w:rPr>
+        <w:t>3</w:t>
+      </w:r>
+    </w:p>
+    <w:p>
+      <w:pPr>
+        <w:rPr>
+          <w:rFonts w:ascii="Times New Roman" w:hAnsi="Times New Roman" w:cs="Times New Roman"/>
+          <w:sz w:val="24"/>
+          <w:szCs w:val="24"/>
+        </w:rPr>
+      </w:pPr>
+      <w:r>
+        <w:rPr>
+          <w:rFonts w:ascii="Times New Roman" w:hAnsi="Times New Roman" w:cs="Times New Roman"/>
+          <w:sz w:val="24"/>
+          <w:szCs w:val="24"/>
+        </w:rPr>
+        <w:lastRenderedPageBreak/>
+        <w:t>DS1</w:t>
+      </w:r>
+      <w:r>
+        <w:rPr>
+          <w:rFonts w:cstheme="minorHAnsi"/>
+          <w:noProof/>
+          <w:sz w:val="36"/>
+          <w:u w:val="single"/>
+        </w:rPr>
+        <w:drawing>
+          <wp:anchor distT="0" distB="0" distL="114300" distR="114300" simplePos="0" relativeHeight="251708416" behindDoc="0" locked="0" layoutInCell="1" allowOverlap="1">
+            <wp:simplePos x="0" y="0"/>
+            <wp:positionH relativeFrom="margin">
+              <wp:align>center</wp:align>
+            </wp:positionH>
+            <wp:positionV relativeFrom="paragraph">
+              <wp:posOffset>0</wp:posOffset>
+            </wp:positionV>
+            <wp:extent cx="4029075" cy="4061240"/>
+            <wp:effectExtent l="0" t="0" r="0" b="0"/>
+            <wp:wrapThrough wrapText="bothSides">
+              <wp:wrapPolygon edited="0">
+                <wp:start x="0" y="0"/>
+                <wp:lineTo x="0" y="21482"/>
+                <wp:lineTo x="21447" y="21482"/>
+                <wp:lineTo x="21447" y="0"/>
+                <wp:lineTo x="0" y="0"/>
+              </wp:wrapPolygon>
+            </wp:wrapThrough>
+            <wp:docPr id="210" name="Imagen 210"/>
+            <wp:cNvGraphicFramePr>
+              <a:graphicFrameLocks xmlns:a="http://schemas.openxmlformats.org/drawingml/2006/main" noChangeAspect="1"/>
+            </wp:cNvGraphicFramePr>
+            <a:graphic xmlns:a="http://schemas.openxmlformats.org/drawingml/2006/main">
+              <a:graphicData uri="http://schemas.openxmlformats.org/drawingml/2006/picture">
+                <pic:pic xmlns:pic="http://schemas.openxmlformats.org/drawingml/2006/picture">
+                  <pic:nvPicPr>
+                    <pic:cNvPr id="210" name="DiagramaSecuencia15.jpg"/>
+                    <pic:cNvPicPr/>
+                  </pic:nvPicPr>
+                  <pic:blipFill>
+                    <a:blip r:embed="rId52">
+                      <a:extLst>
+                        <a:ext uri="{28A0092B-C50C-407E-A947-70E740481C1C}">
+                          <a14:useLocalDpi xmlns:a14="http://schemas.microsoft.com/office/drawing/2010/main" val="0"/>
+                        </a:ext>
+                      </a:extLst>
+                    </a:blip>
+                    <a:stretch>
+                      <a:fillRect/>
+                    </a:stretch>
+                  </pic:blipFill>
+                  <pic:spPr>
+                    <a:xfrm>
+                      <a:off x="0" y="0"/>
+                      <a:ext cx="4029075" cy="4061240"/>
+                    </a:xfrm>
+                    <a:prstGeom prst="rect">
+                      <a:avLst/>
+                    </a:prstGeom>
+                  </pic:spPr>
+                </pic:pic>
+              </a:graphicData>
+            </a:graphic>
+            <wp14:sizeRelH relativeFrom="margin">
+              <wp14:pctWidth>0</wp14:pctWidth>
+            </wp14:sizeRelH>
+            <wp14:sizeRelV relativeFrom="margin">
+              <wp14:pctHeight>0</wp14:pctHeight>
+            </wp14:sizeRelV>
+          </wp:anchor>
+        </w:drawing>
+      </w:r>
+      <w:r>
+        <w:rPr>
+          <w:rFonts w:ascii="Times New Roman" w:hAnsi="Times New Roman" w:cs="Times New Roman"/>
+          <w:sz w:val="24"/>
+          <w:szCs w:val="24"/>
+        </w:rPr>
+        <w:t>5</w:t>
+      </w:r>
+    </w:p>
+    <w:p>
+      <w:pPr>
+        <w:rPr>
+          <w:rFonts w:cstheme="minorHAnsi"/>
+          <w:sz w:val="36"/>
+          <w:u w:val="single"/>
+        </w:rPr>
+      </w:pPr>
+    </w:p>
+    <w:p>
+      <w:pPr>
+        <w:rPr>
+          <w:rFonts w:cstheme="minorHAnsi"/>
+          <w:sz w:val="36"/>
+          <w:u w:val="single"/>
+        </w:rPr>
+      </w:pPr>
+    </w:p>
+    <w:p>
+      <w:pPr>
+        <w:rPr>
+          <w:rFonts w:cstheme="minorHAnsi"/>
+          <w:sz w:val="36"/>
+          <w:u w:val="single"/>
+        </w:rPr>
+      </w:pPr>
+    </w:p>
+    <w:p>
+      <w:pPr>
+        <w:rPr>
+          <w:rFonts w:cstheme="minorHAnsi"/>
+          <w:sz w:val="36"/>
+          <w:u w:val="single"/>
+        </w:rPr>
+      </w:pPr>
+    </w:p>
+    <w:p>
+      <w:pPr>
+        <w:rPr>
+          <w:rFonts w:cstheme="minorHAnsi"/>
+          <w:sz w:val="36"/>
+          <w:u w:val="single"/>
+        </w:rPr>
+      </w:pPr>
+    </w:p>
+    <w:p>
+      <w:pPr>
+        <w:rPr>
+          <w:rFonts w:cstheme="minorHAnsi"/>
+          <w:sz w:val="36"/>
+          <w:u w:val="single"/>
+        </w:rPr>
+      </w:pPr>
+    </w:p>
+    <w:p>
+      <w:pPr>
+        <w:rPr>
+          <w:rFonts w:cstheme="minorHAnsi"/>
+          <w:sz w:val="36"/>
+          <w:u w:val="single"/>
+        </w:rPr>
+      </w:pPr>
+    </w:p>
+    <w:p>
+      <w:pPr>
+        <w:rPr>
+          <w:rFonts w:cstheme="minorHAnsi"/>
+          <w:sz w:val="36"/>
+          <w:u w:val="single"/>
+        </w:rPr>
+      </w:pPr>
+    </w:p>
+    <w:p>
+      <w:pPr>
+        <w:rPr>
+          <w:rFonts w:cstheme="minorHAnsi"/>
+          <w:sz w:val="36"/>
+          <w:u w:val="single"/>
+        </w:rPr>
+      </w:pPr>
+    </w:p>
+    <w:p>
+      <w:pPr>
+        <w:rPr>
+          <w:rFonts w:cstheme="minorHAnsi"/>
+          <w:sz w:val="36"/>
+          <w:u w:val="single"/>
+        </w:rPr>
+      </w:pPr>
+    </w:p>
+    <w:p>
+      <w:pPr>
+        <w:rPr>
+          <w:rFonts w:cstheme="minorHAnsi"/>
+          <w:sz w:val="36"/>
+          <w:u w:val="single"/>
+        </w:rPr>
+      </w:pPr>
+    </w:p>
+    <w:p>
+      <w:pPr>
+        <w:rPr>
+          <w:rFonts w:cstheme="minorHAnsi"/>
+          <w:sz w:val="36"/>
+          <w:u w:val="single"/>
+        </w:rPr>
+      </w:pPr>
+    </w:p>
+    <w:p>
+      <w:pPr>
+        <w:rPr>
+          <w:rFonts w:cstheme="minorHAnsi"/>
+          <w:sz w:val="36"/>
+          <w:u w:val="single"/>
+        </w:rPr>
+      </w:pPr>
+    </w:p>
+    <w:p>
+      <w:pPr>
+        <w:rPr>
+          <w:rFonts w:cstheme="minorHAnsi"/>
+          <w:sz w:val="36"/>
+          <w:u w:val="single"/>
+        </w:rPr>
+      </w:pPr>
+    </w:p>
+    <w:p>
+      <w:pPr>
+        <w:rPr>
+          <w:rFonts w:cstheme="minorHAnsi"/>
+          <w:sz w:val="36"/>
+          <w:u w:val="single"/>
+        </w:rPr>
+      </w:pPr>
+    </w:p>
+    <w:p>
+      <w:pPr>
+        <w:rPr>
+          <w:rFonts w:cstheme="minorHAnsi"/>
+          <w:sz w:val="36"/>
+          <w:u w:val="single"/>
+        </w:rPr>
+      </w:pPr>
+    </w:p>
+    <w:p>
+      <w:pPr>
+        <w:rPr>
+          <w:rFonts w:cstheme="minorHAnsi"/>
+          <w:sz w:val="36"/>
+          <w:u w:val="single"/>
+        </w:rPr>
+      </w:pPr>
+    </w:p>
+    <w:p>
+      <w:pPr>
+        <w:rPr>
+          <w:rFonts w:cstheme="minorHAnsi"/>
+          <w:sz w:val="36"/>
+          <w:u w:val="single"/>
+        </w:rPr>
+      </w:pPr>
+    </w:p>
+    <w:p>
+      <w:pPr>
+        <w:rPr>
+          <w:rFonts w:cstheme="minorHAnsi"/>
+          <w:sz w:val="36"/>
+          <w:u w:val="single"/>
+        </w:rPr>
+      </w:pPr>
+    </w:p>
+    <w:p>
+      <w:pPr>
+        <w:rPr>
+          <w:rFonts w:cstheme="minorHAnsi"/>
+          <w:sz w:val="36"/>
+          <w:u w:val="single"/>
+        </w:rPr>
+      </w:pPr>
+    </w:p>
+    <w:p>
+      <w:pPr>
+        <w:rPr>
+          <w:rFonts w:cstheme="minorHAnsi"/>
+          <w:sz w:val="36"/>
+          <w:u w:val="single"/>
+        </w:rPr>
+      </w:pPr>
+    </w:p>
+    <w:p>
+      <w:pPr>
+        <w:rPr>
+          <w:rFonts w:cstheme="minorHAnsi"/>
+          <w:sz w:val="36"/>
+          <w:u w:val="single"/>
+        </w:rPr>
+      </w:pPr>
+    </w:p>
+    <w:p>
+      <w:pPr>
+        <w:rPr>
+          <w:rFonts w:cstheme="minorHAnsi"/>
+          <w:sz w:val="36"/>
+          <w:u w:val="single"/>
+        </w:rPr>
+      </w:pPr>
+    </w:p>
+    <w:p>
+      <w:pPr>
+        <w:rPr>
+          <w:rFonts w:cstheme="minorHAnsi"/>
+          <w:sz w:val="36"/>
+          <w:u w:val="single"/>
+        </w:rPr>
+      </w:pPr>
+    </w:p>
+    <w:p>
+      <w:pPr>
+        <w:rPr>
+          <w:rFonts w:cstheme="minorHAnsi"/>
+          <w:sz w:val="36"/>
+          <w:u w:val="single"/>
+        </w:rPr>
+      </w:pPr>
+    </w:p>
+    <w:p>
+      <w:pPr>
+        <w:rPr>
+          <w:rFonts w:cstheme="minorHAnsi"/>
+          <w:sz w:val="36"/>
+          <w:u w:val="single"/>
+        </w:rPr>
+      </w:pPr>
+    </w:p>
+    <w:p>
+      <w:pPr>
+        <w:rPr>
+          <w:rFonts w:cstheme="minorHAnsi"/>
+          <w:sz w:val="36"/>
+          <w:u w:val="single"/>
+        </w:rPr>
+      </w:pPr>
+    </w:p>
+    <w:p>
+      <w:pPr>
+        <w:rPr>
+          <w:rFonts w:cstheme="minorHAnsi"/>
+          <w:sz w:val="36"/>
+          <w:u w:val="single"/>
+        </w:rPr>
+      </w:pPr>
+    </w:p>
+    <w:p>
+      <w:pPr>
+        <w:rPr>
+          <w:rFonts w:cstheme="minorHAnsi"/>
+          <w:sz w:val="36"/>
+          <w:u w:val="single"/>
+        </w:rPr>
+      </w:pPr>
+    </w:p>
+    <w:p>
+      <w:pPr>
+        <w:rPr>
+          <w:rFonts w:cstheme="minorHAnsi"/>
+          <w:sz w:val="36"/>
+          <w:u w:val="single"/>
+        </w:rPr>
+      </w:pPr>
+    </w:p>
+    <w:p>
+      <w:pPr>
+        <w:rPr>
+          <w:rFonts w:cstheme="minorHAnsi"/>
+          <w:sz w:val="36"/>
+          <w:u w:val="single"/>
+        </w:rPr>
+      </w:pPr>
+    </w:p>
+    <w:p>
+      <w:pPr>
+        <w:rPr>
+          <w:rFonts w:cstheme="minorHAnsi"/>
+          <w:sz w:val="36"/>
+          <w:u w:val="single"/>
+        </w:rPr>
+      </w:pPr>
+    </w:p>
+    <w:p>
+      <w:pPr>
+        <w:rPr>
+          <w:rFonts w:cstheme="minorHAnsi"/>
+          <w:sz w:val="36"/>
+          <w:u w:val="single"/>
+        </w:rPr>
+      </w:pPr>
+    </w:p>
+    <w:p>
+      <w:pPr>
+        <w:rPr>
+          <w:rFonts w:cstheme="minorHAnsi"/>
+          <w:sz w:val="36"/>
+          <w:u w:val="single"/>
+        </w:rPr>
+      </w:pPr>
+    </w:p>
+    <w:p>
+      <w:pPr>
+        <w:rPr>
+          <w:rFonts w:cstheme="minorHAnsi"/>
+          <w:sz w:val="36"/>
+          <w:u w:val="single"/>
+        </w:rPr>
+      </w:pPr>
+    </w:p>
+    <w:p>
+      <w:pPr>
+        <w:rPr>
+          <w:rFonts w:cstheme="minorHAnsi"/>
+          <w:sz w:val="36"/>
+          <w:u w:val="single"/>
+        </w:rPr>
+      </w:pPr>
+    </w:p>
+    <w:p>
+      <w:pPr>
+        <w:rPr>
+          <w:rFonts w:cstheme="minorHAnsi"/>
+          <w:sz w:val="36"/>
+          <w:u w:val="single"/>
+        </w:rPr>
+      </w:pPr>
+    </w:p>
+    <w:p>
+      <w:pPr>
+        <w:rPr>
+          <w:rFonts w:cstheme="minorHAnsi"/>
+          <w:sz w:val="36"/>
+          <w:u w:val="single"/>
+        </w:rPr>
+      </w:pPr>
+    </w:p>
+    <w:p>
+      <w:pPr>
+        <w:rPr>
+          <w:rFonts w:cstheme="minorHAnsi"/>
+          <w:sz w:val="36"/>
+          <w:u w:val="single"/>
+        </w:rPr>
+      </w:pPr>
+    </w:p>
+    <w:p>
+      <w:pPr>
+        <w:rPr>
+          <w:rFonts w:cstheme="minorHAnsi"/>
+          <w:sz w:val="36"/>
+          <w:u w:val="single"/>
+        </w:rPr>
+      </w:pPr>
+    </w:p>
+    <w:p>
+      <w:pPr>
+        <w:rPr>
+          <w:rFonts w:cstheme="minorHAnsi"/>
+          <w:sz w:val="36"/>
+          <w:u w:val="single"/>
+        </w:rPr>
+      </w:pPr>
+    </w:p>
+    <w:p>
+      <w:pPr>
+        <w:rPr>
+          <w:rFonts w:cstheme="minorHAnsi"/>
+          <w:sz w:val="36"/>
+          <w:u w:val="single"/>
+        </w:rPr>
+      </w:pPr>
+    </w:p>
+    <w:p>
+      <w:pPr>
+        <w:rPr>
+          <w:rFonts w:cstheme="minorHAnsi"/>
+          <w:sz w:val="36"/>
+          <w:u w:val="single"/>
+        </w:rPr>
+      </w:pPr>
+    </w:p>
+    <w:p>
+      <w:pPr>
+        <w:rPr>
+          <w:rFonts w:cstheme="minorHAnsi"/>
+          <w:sz w:val="36"/>
+          <w:u w:val="single"/>
+        </w:rPr>
+      </w:pPr>
+    </w:p>
+    <w:p>
+      <w:pPr>
+        <w:rPr>
+          <w:rFonts w:cstheme="minorHAnsi"/>
+          <w:sz w:val="36"/>
+          <w:u w:val="single"/>
+        </w:rPr>
+      </w:pPr>
+    </w:p>
+    <w:p>
+      <w:pPr>
+        <w:rPr>
+          <w:rFonts w:cstheme="minorHAnsi"/>
+          <w:sz w:val="36"/>
+          <w:u w:val="single"/>
+        </w:rPr>
+      </w:pPr>
+    </w:p>
+    <w:p>
+      <w:pPr>
+        <w:rPr>
+          <w:rFonts w:cstheme="minorHAnsi"/>
+          <w:sz w:val="36"/>
+          <w:u w:val="single"/>
+        </w:rPr>
+      </w:pPr>
+    </w:p>
+    <w:p>
+      <w:pPr>
+        <w:rPr>
+          <w:rFonts w:cstheme="minorHAnsi"/>
+          <w:sz w:val="36"/>
+          <w:u w:val="single"/>
+        </w:rPr>
+      </w:pPr>
+    </w:p>
+    <w:p>
+      <w:pPr>
+        <w:rPr>
+          <w:rFonts w:cstheme="minorHAnsi"/>
+          <w:sz w:val="36"/>
+          <w:u w:val="single"/>
+        </w:rPr>
+      </w:pPr>
+    </w:p>
+    <w:p>
+      <w:pPr>
+        <w:rPr>
+          <w:rFonts w:cstheme="minorHAnsi"/>
+          <w:sz w:val="36"/>
+          <w:u w:val="single"/>
+        </w:rPr>
+      </w:pPr>
+    </w:p>
+    <w:p>
+      <w:pPr>
+        <w:rPr>
+          <w:rFonts w:cstheme="minorHAnsi"/>
+          <w:sz w:val="36"/>
+          <w:u w:val="single"/>
+        </w:rPr>
+      </w:pPr>
+    </w:p>
+    <w:p>
+      <w:pPr>
+        <w:rPr>
+          <w:rFonts w:cstheme="minorHAnsi"/>
+          <w:sz w:val="36"/>
+          <w:u w:val="single"/>
+        </w:rPr>
+      </w:pPr>
+    </w:p>
+    <w:p>
+      <w:pPr>
+        <w:rPr>
+          <w:rFonts w:cstheme="minorHAnsi"/>
+          <w:sz w:val="36"/>
+          <w:u w:val="single"/>
+        </w:rPr>
+      </w:pPr>
+      <w:r>
+        <w:rPr>
+          <w:rFonts w:cstheme="minorHAnsi"/>
+          <w:sz w:val="36"/>
+          <w:u w:val="single"/>
+        </w:rPr>
         <w:t>7.-Metodología SCRUM</w:t>
       </w:r>
     </w:p>
@@ -4258,6 +7675,7 @@
           <w:sz w:val="24"/>
           <w:szCs w:val="24"/>
         </w:rPr>
+        <w:lastRenderedPageBreak/>
         <w:t>·· Mostrar todos los alumnos</w:t>
       </w:r>
     </w:p>
@@ -4449,7 +7867,6 @@
           <w:szCs w:val="28"/>
           <w:u w:val="single"/>
         </w:rPr>
-        <w:lastRenderedPageBreak/>
         <w:t>7.2.- Sprint backlogs</w:t>
       </w:r>
     </w:p>
@@ -4604,6 +8021,7 @@
           <w:noProof/>
           <w:lang w:eastAsia="es-ES"/>
         </w:rPr>
+        <w:lastRenderedPageBreak/>
         <w:drawing>
           <wp:inline distT="0" distB="0" distL="0" distR="0" wp14:anchorId="33C75E2F" wp14:editId="5FE4A52D">
             <wp:extent cx="5400040" cy="3047267"/>
@@ -4622,7 +8040,7 @@
                     </pic:cNvPicPr>
                   </pic:nvPicPr>
                   <pic:blipFill>
-                    <a:blip r:embed="rId37">
+                    <a:blip r:embed="rId53">
                       <a:extLst>
                         <a:ext uri="{28A0092B-C50C-407E-A947-70E740481C1C}">
                           <a14:useLocalDpi xmlns:a14="http://schemas.microsoft.com/office/drawing/2010/main" val="0"/>
@@ -4687,7 +8105,6 @@
           <w:szCs w:val="24"/>
           <w:u w:val="single"/>
         </w:rPr>
-        <w:lastRenderedPageBreak/>
         <w:t>8.-</w:t>
       </w:r>
       <w:r>
@@ -4756,6 +8173,7 @@
                 <w:sz w:val="18"/>
                 <w:szCs w:val="18"/>
               </w:rPr>
+              <w:lastRenderedPageBreak/>
               <w:t>Casos de Uso/Requisitos</w:t>
             </w:r>
           </w:p>
@@ -8860,8 +12278,6 @@
           <w:u w:val="single"/>
         </w:rPr>
       </w:pPr>
-      <w:bookmarkStart w:id="0" w:name="_GoBack"/>
-      <w:bookmarkEnd w:id="0"/>
     </w:p>
     <w:p>
       <w:pPr>
@@ -8929,24 +12345,24 @@
           <w:szCs w:val="28"/>
           <w:u w:val="single"/>
         </w:rPr>
+        <w:t>9.-Bibliografía</w:t>
+      </w:r>
+    </w:p>
+    <w:p>
+      <w:pPr>
+        <w:rPr>
+          <w:rFonts w:ascii="Times New Roman" w:hAnsi="Times New Roman" w:cs="Times New Roman"/>
+          <w:sz w:val="24"/>
+          <w:szCs w:val="24"/>
+        </w:rPr>
+      </w:pPr>
+      <w:r>
+        <w:rPr>
+          <w:rFonts w:ascii="Times New Roman" w:hAnsi="Times New Roman" w:cs="Times New Roman"/>
+          <w:sz w:val="24"/>
+          <w:szCs w:val="24"/>
+        </w:rPr>
         <w:lastRenderedPageBreak/>
-        <w:t>9.-Bibliografía</w:t>
-      </w:r>
-    </w:p>
-    <w:p>
-      <w:pPr>
-        <w:rPr>
-          <w:rFonts w:ascii="Times New Roman" w:hAnsi="Times New Roman" w:cs="Times New Roman"/>
-          <w:sz w:val="24"/>
-          <w:szCs w:val="24"/>
-        </w:rPr>
-      </w:pPr>
-      <w:r>
-        <w:rPr>
-          <w:rFonts w:ascii="Times New Roman" w:hAnsi="Times New Roman" w:cs="Times New Roman"/>
-          <w:sz w:val="24"/>
-          <w:szCs w:val="24"/>
-        </w:rPr>
         <w:t>-</w:t>
       </w:r>
       <w:r>
@@ -8957,7 +12373,7 @@
         </w:rPr>
         <w:t xml:space="preserve">Material de Moodle: </w:t>
       </w:r>
-      <w:hyperlink r:id="rId38" w:history="1">
+      <w:hyperlink r:id="rId54" w:history="1">
         <w:r>
           <w:rPr>
             <w:rStyle w:val="Hipervnculo"/>
@@ -9002,7 +12418,7 @@
           <w:szCs w:val="24"/>
         </w:rPr>
       </w:pPr>
-      <w:hyperlink r:id="rId39" w:history="1">
+      <w:hyperlink r:id="rId55" w:history="1">
         <w:r>
           <w:rPr>
             <w:rStyle w:val="Hipervnculo"/>
@@ -9040,7 +12456,7 @@
           <w:szCs w:val="24"/>
         </w:rPr>
       </w:pPr>
-      <w:hyperlink r:id="rId40" w:history="1">
+      <w:hyperlink r:id="rId56" w:history="1">
         <w:r>
           <w:rPr>
             <w:rStyle w:val="CitaHTML"/>
@@ -9096,7 +12512,7 @@
           <w:szCs w:val="24"/>
         </w:rPr>
       </w:pPr>
-      <w:hyperlink r:id="rId41" w:history="1">
+      <w:hyperlink r:id="rId57" w:history="1">
         <w:r>
           <w:rPr>
             <w:rStyle w:val="Hipervnculo"/>
@@ -10746,7 +14162,7 @@
 </file>
 
 <file path=customXml/itemProps1.xml><?xml version="1.0" encoding="utf-8"?>
-<ds:datastoreItem xmlns:ds="http://schemas.openxmlformats.org/officeDocument/2006/customXml" ds:itemID="{EDA96040-E044-448A-AF9E-C35556A67B35}">
+<ds:datastoreItem xmlns:ds="http://schemas.openxmlformats.org/officeDocument/2006/customXml" ds:itemID="{2A4E567F-F86C-4190-8DE5-C70F1FE51C20}">
   <ds:schemaRefs>
     <ds:schemaRef ds:uri="http://schemas.openxmlformats.org/officeDocument/2006/bibliography"/>
   </ds:schemaRefs>

</xml_diff>